<commit_message>
Actualizado el blue print de arquitectura
</commit_message>
<xml_diff>
--- a/CSOF5100 Proyecto 1/Tercera Entrega/TerceraEntregaIngeniumMPLA.docx
+++ b/CSOF5100 Proyecto 1/Tercera Entrega/TerceraEntregaIngeniumMPLA.docx
@@ -9265,200 +9265,6 @@
     </w:p>
     <w:p>
       <w:pPr>
-        <w:jc w:val="both"/>
-        <w:rPr>
-          <w:rFonts w:asciiTheme="minorHAnsi" w:hAnsiTheme="minorHAnsi"/>
-          <w:sz w:val="22"/>
-        </w:rPr>
-      </w:pPr>
-    </w:p>
-    <w:p>
-      <w:pPr>
-        <w:rPr>
-          <w:rFonts w:asciiTheme="minorHAnsi" w:hAnsiTheme="minorHAnsi"/>
-          <w:sz w:val="22"/>
-        </w:rPr>
-      </w:pPr>
-      <w:r>
-        <w:rPr>
-          <w:rFonts w:asciiTheme="minorHAnsi" w:hAnsiTheme="minorHAnsi"/>
-          <w:sz w:val="22"/>
-        </w:rPr>
-        <w:br w:type="page"/>
-      </w:r>
-    </w:p>
-    <w:p>
-      <w:pPr>
-        <w:rPr>
-          <w:rFonts w:asciiTheme="minorHAnsi" w:hAnsiTheme="minorHAnsi"/>
-          <w:sz w:val="22"/>
-        </w:rPr>
-      </w:pPr>
-    </w:p>
-    <w:p>
-      <w:pPr>
-        <w:rPr>
-          <w:rFonts w:asciiTheme="minorHAnsi" w:hAnsiTheme="minorHAnsi"/>
-          <w:sz w:val="22"/>
-        </w:rPr>
-      </w:pPr>
-    </w:p>
-    <w:p>
-      <w:pPr>
-        <w:jc w:val="center"/>
-        <w:rPr>
-          <w:rFonts w:asciiTheme="minorHAnsi" w:hAnsiTheme="minorHAnsi"/>
-          <w:sz w:val="40"/>
-          <w:szCs w:val="22"/>
-          <w:lang w:val="es-ES" w:eastAsia="en-US"/>
-        </w:rPr>
-      </w:pPr>
-      <w:r>
-        <w:rPr>
-          <w:rFonts w:asciiTheme="minorHAnsi" w:hAnsiTheme="minorHAnsi"/>
-          <w:b/>
-          <w:smallCaps/>
-          <w:sz w:val="40"/>
-          <w:szCs w:val="22"/>
-        </w:rPr>
-        <w:t>Índice de Tablas</w:t>
-      </w:r>
-    </w:p>
-    <w:p>
-      <w:pPr>
-        <w:rPr>
-          <w:rFonts w:asciiTheme="minorHAnsi" w:hAnsiTheme="minorHAnsi"/>
-          <w:sz w:val="22"/>
-        </w:rPr>
-      </w:pPr>
-    </w:p>
-    <w:p>
-      <w:pPr>
-        <w:jc w:val="right"/>
-        <w:rPr>
-          <w:rFonts w:asciiTheme="minorHAnsi" w:hAnsiTheme="minorHAnsi"/>
-          <w:sz w:val="22"/>
-        </w:rPr>
-      </w:pPr>
-      <w:r>
-        <w:rPr>
-          <w:rFonts w:asciiTheme="minorHAnsi" w:hAnsiTheme="minorHAnsi"/>
-          <w:sz w:val="22"/>
-        </w:rPr>
-        <w:t>Pag.</w:t>
-      </w:r>
-    </w:p>
-    <w:p>
-      <w:pPr>
-        <w:pStyle w:val="Tabladeilustraciones"/>
-        <w:tabs>
-          <w:tab w:val="right" w:leader="dot" w:pos="9954"/>
-        </w:tabs>
-        <w:rPr>
-          <w:rFonts w:asciiTheme="minorHAnsi" w:eastAsiaTheme="minorEastAsia" w:hAnsiTheme="minorHAnsi" w:cstheme="minorBidi"/>
-          <w:noProof/>
-          <w:color w:val="auto"/>
-          <w:sz w:val="22"/>
-          <w:szCs w:val="22"/>
-        </w:rPr>
-      </w:pPr>
-      <w:r>
-        <w:rPr>
-          <w:rFonts w:asciiTheme="minorHAnsi" w:hAnsiTheme="minorHAnsi"/>
-          <w:b/>
-        </w:rPr>
-        <w:fldChar w:fldCharType="begin"/>
-      </w:r>
-      <w:r>
-        <w:rPr>
-          <w:rFonts w:asciiTheme="minorHAnsi" w:hAnsiTheme="minorHAnsi"/>
-          <w:b/>
-        </w:rPr>
-        <w:instrText xml:space="preserve"> TOC \h \z \c "Tabla" </w:instrText>
-      </w:r>
-      <w:r>
-        <w:rPr>
-          <w:rFonts w:asciiTheme="minorHAnsi" w:hAnsiTheme="minorHAnsi"/>
-          <w:b/>
-        </w:rPr>
-        <w:fldChar w:fldCharType="separate"/>
-      </w:r>
-      <w:hyperlink w:anchor="_Toc293470782" w:history="1">
-        <w:r>
-          <w:rPr>
-            <w:rStyle w:val="Hipervnculo"/>
-            <w:noProof/>
-          </w:rPr>
-          <w:t>Tabla 1. Ejemplo de Tabla</w:t>
-        </w:r>
-        <w:r>
-          <w:rPr>
-            <w:noProof/>
-            <w:webHidden/>
-          </w:rPr>
-          <w:tab/>
-        </w:r>
-        <w:r>
-          <w:rPr>
-            <w:noProof/>
-            <w:webHidden/>
-          </w:rPr>
-          <w:fldChar w:fldCharType="begin"/>
-        </w:r>
-        <w:r>
-          <w:rPr>
-            <w:noProof/>
-            <w:webHidden/>
-          </w:rPr>
-          <w:instrText xml:space="preserve"> PAGEREF _Toc293470782 \h </w:instrText>
-        </w:r>
-        <w:r>
-          <w:rPr>
-            <w:noProof/>
-            <w:webHidden/>
-          </w:rPr>
-        </w:r>
-        <w:r>
-          <w:rPr>
-            <w:noProof/>
-            <w:webHidden/>
-          </w:rPr>
-          <w:fldChar w:fldCharType="separate"/>
-        </w:r>
-        <w:r>
-          <w:rPr>
-            <w:noProof/>
-            <w:webHidden/>
-          </w:rPr>
-          <w:t>31</w:t>
-        </w:r>
-        <w:r>
-          <w:rPr>
-            <w:noProof/>
-            <w:webHidden/>
-          </w:rPr>
-          <w:fldChar w:fldCharType="end"/>
-        </w:r>
-      </w:hyperlink>
-    </w:p>
-    <w:p>
-      <w:pPr>
-        <w:rPr>
-          <w:rFonts w:asciiTheme="minorHAnsi" w:hAnsiTheme="minorHAnsi"/>
-          <w:b/>
-          <w:sz w:val="22"/>
-        </w:rPr>
-      </w:pPr>
-      <w:r>
-        <w:rPr>
-          <w:rFonts w:asciiTheme="minorHAnsi" w:hAnsiTheme="minorHAnsi"/>
-          <w:b/>
-        </w:rPr>
-        <w:fldChar w:fldCharType="end"/>
-      </w:r>
-    </w:p>
-    <w:p>
-      <w:pPr>
         <w:rPr>
           <w:rFonts w:asciiTheme="minorHAnsi" w:hAnsiTheme="minorHAnsi"/>
           <w:sz w:val="22"/>
@@ -10027,7 +9833,7 @@
           <w:rFonts w:asciiTheme="minorHAnsi" w:hAnsiTheme="minorHAnsi"/>
           <w:sz w:val="22"/>
         </w:rPr>
-        <w:t>Test</w:t>
+        <w:t>Basado en la arquitectura de negocio definida para el MarketPlace de los Alpes se deriva la arquitectura de solución propuesta a continuación bajo el estilo arquitectural SOA. Se define un conjunto de vistas que presentan las principales características de la solución, el portafolio de servicios junto con sus contratos conceptuales, el blue print de arquitectura y el blue print detallado.</w:t>
       </w:r>
     </w:p>
     <w:p>
@@ -10098,7 +9904,28 @@
           <w:rFonts w:asciiTheme="minorHAnsi" w:hAnsiTheme="minorHAnsi"/>
           <w:sz w:val="22"/>
         </w:rPr>
-        <w:t>Test</w:t>
+        <w:t xml:space="preserve">El objetivo específico del </w:t>
+      </w:r>
+      <w:r>
+        <w:rPr>
+          <w:rFonts w:asciiTheme="minorHAnsi" w:hAnsiTheme="minorHAnsi"/>
+          <w:sz w:val="22"/>
+        </w:rPr>
+        <w:t>d</w:t>
+      </w:r>
+      <w:r>
+        <w:rPr>
+          <w:rFonts w:asciiTheme="minorHAnsi" w:hAnsiTheme="minorHAnsi"/>
+          <w:sz w:val="22"/>
+        </w:rPr>
+        <w:t xml:space="preserve">ocumento es la presentación </w:t>
+      </w:r>
+      <w:r>
+        <w:rPr>
+          <w:rFonts w:asciiTheme="minorHAnsi" w:hAnsiTheme="minorHAnsi"/>
+          <w:sz w:val="22"/>
+        </w:rPr>
+        <w:t>de la arquitectura de solución planteada para el MarketPlace de los Alpes de acuerdo a la arquitectura empresarial encontrada.</w:t>
       </w:r>
     </w:p>
     <w:p>
@@ -10112,12 +9939,123 @@
     </w:p>
     <w:p>
       <w:pPr>
+        <w:pStyle w:val="Prrafodelista"/>
+        <w:numPr>
+          <w:ilvl w:val="1"/>
+          <w:numId w:val="1"/>
+        </w:numPr>
+        <w:ind w:left="567" w:hanging="425"/>
         <w:jc w:val="both"/>
-        <w:rPr>
-          <w:rFonts w:asciiTheme="minorHAnsi" w:hAnsiTheme="minorHAnsi"/>
-          <w:sz w:val="22"/>
-        </w:rPr>
-      </w:pPr>
+        <w:outlineLvl w:val="1"/>
+        <w:rPr>
+          <w:rFonts w:asciiTheme="minorHAnsi" w:hAnsiTheme="minorHAnsi"/>
+          <w:b/>
+          <w:smallCaps/>
+          <w:sz w:val="22"/>
+        </w:rPr>
+      </w:pPr>
+      <w:r>
+        <w:rPr>
+          <w:rFonts w:asciiTheme="minorHAnsi" w:hAnsiTheme="minorHAnsi"/>
+          <w:b/>
+          <w:smallCaps/>
+          <w:sz w:val="22"/>
+        </w:rPr>
+        <w:t>Objetivos Específicos</w:t>
+      </w:r>
+    </w:p>
+    <w:p>
+      <w:pPr>
+        <w:jc w:val="both"/>
+        <w:rPr>
+          <w:rFonts w:asciiTheme="minorHAnsi" w:hAnsiTheme="minorHAnsi"/>
+          <w:sz w:val="22"/>
+        </w:rPr>
+      </w:pPr>
+    </w:p>
+    <w:p>
+      <w:pPr>
+        <w:pStyle w:val="Prrafodelista"/>
+        <w:numPr>
+          <w:ilvl w:val="0"/>
+          <w:numId w:val="38"/>
+        </w:numPr>
+        <w:ind w:left="284" w:hanging="284"/>
+        <w:rPr>
+          <w:rFonts w:asciiTheme="minorHAnsi" w:hAnsiTheme="minorHAnsi"/>
+          <w:sz w:val="22"/>
+        </w:rPr>
+      </w:pPr>
+      <w:r>
+        <w:rPr>
+          <w:rFonts w:asciiTheme="minorHAnsi" w:hAnsiTheme="minorHAnsi"/>
+          <w:sz w:val="22"/>
+        </w:rPr>
+        <w:t>Definición de los puntos de vistas que representan los diferentes aspectos de la solución.</w:t>
+      </w:r>
+    </w:p>
+    <w:p>
+      <w:pPr>
+        <w:pStyle w:val="Prrafodelista"/>
+        <w:numPr>
+          <w:ilvl w:val="0"/>
+          <w:numId w:val="38"/>
+        </w:numPr>
+        <w:ind w:left="284" w:hanging="284"/>
+        <w:rPr>
+          <w:rFonts w:asciiTheme="minorHAnsi" w:hAnsiTheme="minorHAnsi"/>
+          <w:sz w:val="22"/>
+        </w:rPr>
+      </w:pPr>
+      <w:r>
+        <w:rPr>
+          <w:rFonts w:asciiTheme="minorHAnsi" w:hAnsiTheme="minorHAnsi"/>
+          <w:sz w:val="22"/>
+        </w:rPr>
+        <w:t>Definición del portafolio de servicios de acuerdo al estilo arquitectural SOA.</w:t>
+      </w:r>
+    </w:p>
+    <w:p>
+      <w:pPr>
+        <w:pStyle w:val="Prrafodelista"/>
+        <w:numPr>
+          <w:ilvl w:val="0"/>
+          <w:numId w:val="38"/>
+        </w:numPr>
+        <w:ind w:left="284" w:hanging="284"/>
+        <w:rPr>
+          <w:rFonts w:asciiTheme="minorHAnsi" w:hAnsiTheme="minorHAnsi"/>
+          <w:sz w:val="22"/>
+        </w:rPr>
+      </w:pPr>
+      <w:r>
+        <w:rPr>
+          <w:rFonts w:asciiTheme="minorHAnsi" w:hAnsiTheme="minorHAnsi"/>
+          <w:sz w:val="22"/>
+        </w:rPr>
+        <w:t>Definición del Blue Print de arquitectura</w:t>
+      </w:r>
+    </w:p>
+    <w:p>
+      <w:pPr>
+        <w:pStyle w:val="Prrafodelista"/>
+        <w:numPr>
+          <w:ilvl w:val="0"/>
+          <w:numId w:val="38"/>
+        </w:numPr>
+        <w:ind w:left="284" w:hanging="284"/>
+        <w:rPr>
+          <w:rFonts w:asciiTheme="minorHAnsi" w:hAnsiTheme="minorHAnsi"/>
+          <w:sz w:val="22"/>
+        </w:rPr>
+      </w:pPr>
+      <w:r>
+        <w:rPr>
+          <w:rFonts w:asciiTheme="minorHAnsi" w:hAnsiTheme="minorHAnsi"/>
+          <w:sz w:val="22"/>
+        </w:rPr>
+        <w:t>Definición del Blue Print de arquitectura detallado, incluyendo requerimientos no funcionales.</w:t>
+      </w:r>
     </w:p>
     <w:p>
       <w:pPr>
@@ -13144,6 +13082,7 @@
       <w:r>
         <w:rPr>
           <w:rFonts w:asciiTheme="minorHAnsi" w:hAnsiTheme="minorHAnsi"/>
+          <w:noProof/>
           <w:sz w:val="22"/>
         </w:rPr>
         <w:lastRenderedPageBreak/>
@@ -13168,7 +13107,7 @@
                     <a:blip r:embed="rId18">
                       <a:extLst>
                         <a:ext uri="{28A0092B-C50C-407E-A947-70E740481C1C}">
-                          <a14:useLocalDpi xmlns:a14="http://schemas.microsoft.com/office/drawing/2010/main" xmlns:wps="http://schemas.microsoft.com/office/word/2010/wordprocessingShape" xmlns:wpi="http://schemas.microsoft.com/office/word/2010/wordprocessingInk" xmlns:wpg="http://schemas.microsoft.com/office/word/2010/wordprocessingGroup" xmlns:w14="http://schemas.microsoft.com/office/word/2010/wordml" xmlns:w="http://schemas.openxmlformats.org/wordprocessingml/2006/main" xmlns:w10="urn:schemas-microsoft-com:office:word" xmlns:wp14="http://schemas.microsoft.com/office/word/2010/wordprocessingDrawing" xmlns:v="urn:schemas-microsoft-com:vml" xmlns:o="urn:schemas-microsoft-com:office:office" xmlns:mc="http://schemas.openxmlformats.org/markup-compatibility/2006" xmlns:wpc="http://schemas.microsoft.com/office/word/2010/wordprocessingCanvas" xmlns="" val="0"/>
+                          <a14:useLocalDpi xmlns="" xmlns:wpc="http://schemas.microsoft.com/office/word/2010/wordprocessingCanvas" xmlns:mc="http://schemas.openxmlformats.org/markup-compatibility/2006" xmlns:o="urn:schemas-microsoft-com:office:office" xmlns:v="urn:schemas-microsoft-com:vml" xmlns:wp14="http://schemas.microsoft.com/office/word/2010/wordprocessingDrawing" xmlns:w10="urn:schemas-microsoft-com:office:word" xmlns:w="http://schemas.openxmlformats.org/wordprocessingml/2006/main" xmlns:w14="http://schemas.microsoft.com/office/word/2010/wordml" xmlns:wpg="http://schemas.microsoft.com/office/word/2010/wordprocessingGroup" xmlns:wpi="http://schemas.microsoft.com/office/word/2010/wordprocessingInk" xmlns:wps="http://schemas.microsoft.com/office/word/2010/wordprocessingShape" xmlns:a14="http://schemas.microsoft.com/office/drawing/2010/main" val="0"/>
                         </a:ext>
                       </a:extLst>
                     </a:blip>
@@ -17144,10 +17083,10 @@
             <v:path o:extrusionok="f" gradientshapeok="t" o:connecttype="rect"/>
             <o:lock v:ext="edit" aspectratio="t"/>
           </v:shapetype>
-          <v:shape id="_x0000_i1025" type="#_x0000_t75" style="width:498pt;height:537.75pt" o:ole="">
+          <v:shape id="_x0000_i1025" type="#_x0000_t75" style="width:498.15pt;height:537.5pt" o:ole="">
             <v:imagedata r:id="rId20" o:title=""/>
           </v:shape>
-          <o:OLEObject Type="Embed" ProgID="Visio.Drawing.11" ShapeID="_x0000_i1025" DrawAspect="Content" ObjectID="_1367212585" r:id="rId21"/>
+          <o:OLEObject Type="Embed" ProgID="Visio.Drawing.11" ShapeID="_x0000_i1025" DrawAspect="Content" ObjectID="_1367256471" r:id="rId21"/>
         </w:object>
       </w:r>
     </w:p>
@@ -17210,7 +17149,7 @@
           <w:color w:val="auto"/>
           <w:sz w:val="20"/>
         </w:rPr>
-        <w:t>1</w:t>
+        <w:t>3</w:t>
       </w:r>
       <w:r>
         <w:rPr>
@@ -44918,6 +44857,22 @@
     </w:p>
     <w:p>
       <w:pPr>
+        <w:spacing w:after="200" w:line="276" w:lineRule="auto"/>
+        <w:rPr>
+          <w:rFonts w:asciiTheme="minorHAnsi" w:hAnsiTheme="minorHAnsi"/>
+          <w:sz w:val="22"/>
+        </w:rPr>
+      </w:pPr>
+      <w:r>
+        <w:rPr>
+          <w:rFonts w:asciiTheme="minorHAnsi" w:hAnsiTheme="minorHAnsi"/>
+          <w:sz w:val="22"/>
+        </w:rPr>
+        <w:br w:type="page"/>
+      </w:r>
+    </w:p>
+    <w:p>
+      <w:pPr>
         <w:jc w:val="both"/>
         <w:rPr>
           <w:rFonts w:asciiTheme="minorHAnsi" w:hAnsiTheme="minorHAnsi"/>
@@ -44972,12 +44927,845 @@
         </w:rPr>
       </w:pPr>
       <w:r>
-        <w:object w:dxaOrig="14536" w:dyaOrig="11129">
-          <v:shape id="_x0000_i1026" type="#_x0000_t75" style="width:498pt;height:381pt" o:ole="">
-            <v:imagedata r:id="rId22" o:title=""/>
-          </v:shape>
-          <o:OLEObject Type="Embed" ProgID="Visio.Drawing.11" ShapeID="_x0000_i1026" DrawAspect="Content" ObjectID="_1367212586" r:id="rId23"/>
-        </w:object>
+        <w:rPr>
+          <w:rFonts w:asciiTheme="minorHAnsi" w:hAnsiTheme="minorHAnsi"/>
+          <w:noProof/>
+          <w:sz w:val="22"/>
+        </w:rPr>
+        <w:drawing>
+          <wp:inline distT="0" distB="0" distL="0" distR="0">
+            <wp:extent cx="6326505" cy="6326505"/>
+            <wp:effectExtent l="19050" t="0" r="0" b="0"/>
+            <wp:docPr id="3" name="Imagen 18"/>
+            <wp:cNvGraphicFramePr>
+              <a:graphicFrameLocks xmlns:a="http://schemas.openxmlformats.org/drawingml/2006/main" noChangeAspect="1"/>
+            </wp:cNvGraphicFramePr>
+            <a:graphic xmlns:a="http://schemas.openxmlformats.org/drawingml/2006/main">
+              <a:graphicData uri="http://schemas.openxmlformats.org/drawingml/2006/picture">
+                <pic:pic xmlns:pic="http://schemas.openxmlformats.org/drawingml/2006/picture">
+                  <pic:nvPicPr>
+                    <pic:cNvPr id="0" name="Picture 18"/>
+                    <pic:cNvPicPr>
+                      <a:picLocks noChangeAspect="1" noChangeArrowheads="1"/>
+                    </pic:cNvPicPr>
+                  </pic:nvPicPr>
+                  <pic:blipFill>
+                    <a:blip r:embed="rId22">
+                      <a:clrChange>
+                        <a:clrFrom>
+                          <a:srgbClr val="2C9DC8"/>
+                        </a:clrFrom>
+                        <a:clrTo>
+                          <a:srgbClr val="2C9DC8">
+                            <a:alpha val="0"/>
+                          </a:srgbClr>
+                        </a:clrTo>
+                      </a:clrChange>
+                    </a:blip>
+                    <a:srcRect/>
+                    <a:stretch>
+                      <a:fillRect/>
+                    </a:stretch>
+                  </pic:blipFill>
+                  <pic:spPr bwMode="auto">
+                    <a:xfrm>
+                      <a:off x="0" y="0"/>
+                      <a:ext cx="6326505" cy="6326505"/>
+                    </a:xfrm>
+                    <a:prstGeom prst="rect">
+                      <a:avLst/>
+                    </a:prstGeom>
+                    <a:noFill/>
+                    <a:ln w="9525">
+                      <a:noFill/>
+                      <a:miter lim="800000"/>
+                      <a:headEnd/>
+                      <a:tailEnd/>
+                    </a:ln>
+                  </pic:spPr>
+                </pic:pic>
+              </a:graphicData>
+            </a:graphic>
+          </wp:inline>
+        </w:drawing>
+      </w:r>
+    </w:p>
+    <w:p>
+      <w:pPr>
+        <w:pStyle w:val="Epgrafe"/>
+        <w:spacing w:before="120" w:after="0"/>
+        <w:jc w:val="center"/>
+        <w:rPr>
+          <w:rFonts w:asciiTheme="minorHAnsi" w:hAnsiTheme="minorHAnsi"/>
+          <w:color w:val="auto"/>
+          <w:sz w:val="24"/>
+        </w:rPr>
+      </w:pPr>
+      <w:r>
+        <w:rPr>
+          <w:rFonts w:asciiTheme="minorHAnsi" w:hAnsiTheme="minorHAnsi"/>
+          <w:color w:val="auto"/>
+          <w:sz w:val="20"/>
+        </w:rPr>
+        <w:t>Figura</w:t>
+      </w:r>
+      <w:r>
+        <w:rPr>
+          <w:rFonts w:asciiTheme="minorHAnsi" w:hAnsiTheme="minorHAnsi"/>
+          <w:color w:val="auto"/>
+          <w:sz w:val="20"/>
+        </w:rPr>
+        <w:t xml:space="preserve"> </w:t>
+      </w:r>
+      <w:r>
+        <w:rPr>
+          <w:rFonts w:asciiTheme="minorHAnsi" w:hAnsiTheme="minorHAnsi"/>
+          <w:color w:val="auto"/>
+          <w:sz w:val="20"/>
+        </w:rPr>
+        <w:fldChar w:fldCharType="begin"/>
+      </w:r>
+      <w:r>
+        <w:rPr>
+          <w:rFonts w:asciiTheme="minorHAnsi" w:hAnsiTheme="minorHAnsi"/>
+          <w:color w:val="auto"/>
+          <w:sz w:val="20"/>
+        </w:rPr>
+        <w:instrText xml:space="preserve"> SEQ Ilustración \* ARABIC </w:instrText>
+      </w:r>
+      <w:r>
+        <w:rPr>
+          <w:rFonts w:asciiTheme="minorHAnsi" w:hAnsiTheme="minorHAnsi"/>
+          <w:color w:val="auto"/>
+          <w:sz w:val="20"/>
+        </w:rPr>
+        <w:fldChar w:fldCharType="separate"/>
+      </w:r>
+      <w:r>
+        <w:rPr>
+          <w:rFonts w:asciiTheme="minorHAnsi" w:hAnsiTheme="minorHAnsi"/>
+          <w:noProof/>
+          <w:color w:val="auto"/>
+          <w:sz w:val="20"/>
+        </w:rPr>
+        <w:t>4</w:t>
+      </w:r>
+      <w:r>
+        <w:rPr>
+          <w:rFonts w:asciiTheme="minorHAnsi" w:hAnsiTheme="minorHAnsi"/>
+          <w:color w:val="auto"/>
+          <w:sz w:val="20"/>
+        </w:rPr>
+        <w:fldChar w:fldCharType="end"/>
+      </w:r>
+      <w:r>
+        <w:rPr>
+          <w:rFonts w:asciiTheme="minorHAnsi" w:hAnsiTheme="minorHAnsi"/>
+          <w:color w:val="auto"/>
+          <w:sz w:val="20"/>
+        </w:rPr>
+        <w:t>. Blue Print de Arquitectura Nivel 1</w:t>
+      </w:r>
+    </w:p>
+    <w:p>
+      <w:pPr>
+        <w:jc w:val="both"/>
+        <w:rPr>
+          <w:rFonts w:asciiTheme="minorHAnsi" w:hAnsiTheme="minorHAnsi"/>
+          <w:sz w:val="22"/>
+        </w:rPr>
+      </w:pPr>
+    </w:p>
+    <w:p>
+      <w:pPr>
+        <w:jc w:val="both"/>
+        <w:rPr>
+          <w:rFonts w:asciiTheme="minorHAnsi" w:hAnsiTheme="minorHAnsi"/>
+          <w:sz w:val="22"/>
+        </w:rPr>
+      </w:pPr>
+    </w:p>
+    <w:p>
+      <w:pPr>
+        <w:numPr>
+          <w:ilvl w:val="2"/>
+          <w:numId w:val="1"/>
+        </w:numPr>
+        <w:ind w:left="993" w:hanging="709"/>
+        <w:jc w:val="both"/>
+        <w:rPr>
+          <w:rFonts w:asciiTheme="minorHAnsi" w:hAnsiTheme="minorHAnsi"/>
+          <w:b/>
+          <w:smallCaps/>
+          <w:sz w:val="22"/>
+        </w:rPr>
+      </w:pPr>
+      <w:r>
+        <w:rPr>
+          <w:rFonts w:asciiTheme="minorHAnsi" w:hAnsiTheme="minorHAnsi"/>
+          <w:b/>
+          <w:smallCaps/>
+          <w:sz w:val="22"/>
+        </w:rPr>
+        <w:t>Zonas</w:t>
+      </w:r>
+    </w:p>
+    <w:p>
+      <w:pPr>
+        <w:jc w:val="both"/>
+        <w:rPr>
+          <w:rFonts w:asciiTheme="minorHAnsi" w:hAnsiTheme="minorHAnsi"/>
+          <w:b/>
+          <w:sz w:val="22"/>
+        </w:rPr>
+      </w:pPr>
+    </w:p>
+    <w:p>
+      <w:pPr>
+        <w:jc w:val="both"/>
+        <w:rPr>
+          <w:rFonts w:asciiTheme="minorHAnsi" w:hAnsiTheme="minorHAnsi"/>
+          <w:sz w:val="22"/>
+        </w:rPr>
+      </w:pPr>
+      <w:r>
+        <w:rPr>
+          <w:rFonts w:asciiTheme="minorHAnsi" w:hAnsiTheme="minorHAnsi"/>
+          <w:sz w:val="22"/>
+        </w:rPr>
+        <w:t>La arquitectura de solución propuesta basada en el estilo arquitectural SOA se presenta divida en las siguientes zonas:</w:t>
+      </w:r>
+    </w:p>
+    <w:p>
+      <w:pPr>
+        <w:jc w:val="both"/>
+        <w:rPr>
+          <w:rFonts w:asciiTheme="minorHAnsi" w:hAnsiTheme="minorHAnsi"/>
+          <w:sz w:val="22"/>
+        </w:rPr>
+      </w:pPr>
+    </w:p>
+    <w:p>
+      <w:pPr>
+        <w:numPr>
+          <w:ilvl w:val="3"/>
+          <w:numId w:val="1"/>
+        </w:numPr>
+        <w:ind w:left="1276" w:hanging="850"/>
+        <w:jc w:val="both"/>
+        <w:rPr>
+          <w:rFonts w:asciiTheme="minorHAnsi" w:hAnsiTheme="minorHAnsi"/>
+          <w:b/>
+          <w:smallCaps/>
+          <w:sz w:val="22"/>
+        </w:rPr>
+      </w:pPr>
+      <w:r>
+        <w:rPr>
+          <w:rFonts w:asciiTheme="minorHAnsi" w:hAnsiTheme="minorHAnsi"/>
+          <w:b/>
+          <w:smallCaps/>
+          <w:sz w:val="22"/>
+        </w:rPr>
+        <w:t>Zona De Canales</w:t>
+      </w:r>
+    </w:p>
+    <w:p>
+      <w:pPr>
+        <w:jc w:val="both"/>
+        <w:rPr>
+          <w:rFonts w:asciiTheme="minorHAnsi" w:hAnsiTheme="minorHAnsi"/>
+          <w:b/>
+          <w:sz w:val="22"/>
+        </w:rPr>
+      </w:pPr>
+    </w:p>
+    <w:p>
+      <w:pPr>
+        <w:jc w:val="both"/>
+        <w:rPr>
+          <w:rFonts w:asciiTheme="minorHAnsi" w:hAnsiTheme="minorHAnsi"/>
+          <w:sz w:val="22"/>
+        </w:rPr>
+      </w:pPr>
+      <w:r>
+        <w:rPr>
+          <w:rFonts w:asciiTheme="minorHAnsi" w:hAnsiTheme="minorHAnsi"/>
+          <w:sz w:val="22"/>
+        </w:rPr>
+        <w:t>Descripción: Presenta los canales a través de los cuales se pueden recibir solicitudes, es decir los puntos de acceso a los sistemas de MarketPlace.</w:t>
+      </w:r>
+    </w:p>
+    <w:p>
+      <w:pPr>
+        <w:jc w:val="both"/>
+        <w:rPr>
+          <w:rFonts w:asciiTheme="minorHAnsi" w:hAnsiTheme="minorHAnsi"/>
+          <w:sz w:val="22"/>
+        </w:rPr>
+      </w:pPr>
+    </w:p>
+    <w:p>
+      <w:pPr>
+        <w:jc w:val="both"/>
+        <w:rPr>
+          <w:rFonts w:asciiTheme="minorHAnsi" w:hAnsiTheme="minorHAnsi"/>
+          <w:sz w:val="22"/>
+        </w:rPr>
+      </w:pPr>
+      <w:r>
+        <w:rPr>
+          <w:rFonts w:asciiTheme="minorHAnsi" w:hAnsiTheme="minorHAnsi"/>
+          <w:sz w:val="22"/>
+        </w:rPr>
+        <w:t>Objetivo: Presentar los puntos de acceso a los servicios del MarketPlace de los Alpes.</w:t>
+      </w:r>
+    </w:p>
+    <w:p>
+      <w:pPr>
+        <w:jc w:val="both"/>
+        <w:rPr>
+          <w:rFonts w:asciiTheme="minorHAnsi" w:hAnsiTheme="minorHAnsi"/>
+          <w:sz w:val="22"/>
+        </w:rPr>
+      </w:pPr>
+    </w:p>
+    <w:p>
+      <w:pPr>
+        <w:jc w:val="both"/>
+        <w:rPr>
+          <w:rFonts w:asciiTheme="minorHAnsi" w:hAnsiTheme="minorHAnsi"/>
+          <w:sz w:val="22"/>
+        </w:rPr>
+      </w:pPr>
+      <w:r>
+        <w:rPr>
+          <w:rFonts w:asciiTheme="minorHAnsi" w:hAnsiTheme="minorHAnsi"/>
+          <w:sz w:val="22"/>
+        </w:rPr>
+        <w:t>Responsabilidades: Establecer la manera de comunicación con los sistemas internos del MarketPlace.</w:t>
+      </w:r>
+    </w:p>
+    <w:p>
+      <w:pPr>
+        <w:jc w:val="both"/>
+        <w:rPr>
+          <w:rFonts w:asciiTheme="minorHAnsi" w:hAnsiTheme="minorHAnsi"/>
+          <w:sz w:val="22"/>
+        </w:rPr>
+      </w:pPr>
+    </w:p>
+    <w:p>
+      <w:pPr>
+        <w:numPr>
+          <w:ilvl w:val="3"/>
+          <w:numId w:val="1"/>
+        </w:numPr>
+        <w:ind w:left="1276" w:hanging="850"/>
+        <w:jc w:val="both"/>
+        <w:rPr>
+          <w:rFonts w:asciiTheme="minorHAnsi" w:hAnsiTheme="minorHAnsi"/>
+          <w:b/>
+          <w:smallCaps/>
+          <w:sz w:val="22"/>
+        </w:rPr>
+      </w:pPr>
+      <w:r>
+        <w:rPr>
+          <w:rFonts w:asciiTheme="minorHAnsi" w:hAnsiTheme="minorHAnsi"/>
+          <w:b/>
+          <w:smallCaps/>
+          <w:sz w:val="22"/>
+        </w:rPr>
+        <w:t>Zonas De Adaptadores</w:t>
+      </w:r>
+    </w:p>
+    <w:p>
+      <w:pPr>
+        <w:jc w:val="both"/>
+        <w:rPr>
+          <w:rFonts w:asciiTheme="minorHAnsi" w:hAnsiTheme="minorHAnsi"/>
+          <w:sz w:val="22"/>
+        </w:rPr>
+      </w:pPr>
+    </w:p>
+    <w:p>
+      <w:pPr>
+        <w:jc w:val="both"/>
+        <w:rPr>
+          <w:rFonts w:asciiTheme="minorHAnsi" w:hAnsiTheme="minorHAnsi"/>
+          <w:sz w:val="22"/>
+        </w:rPr>
+      </w:pPr>
+      <w:r>
+        <w:rPr>
+          <w:rFonts w:asciiTheme="minorHAnsi" w:hAnsiTheme="minorHAnsi"/>
+          <w:sz w:val="22"/>
+        </w:rPr>
+        <w:t>Descripción: Presenta a los responsables de la flexibilidad del modelo, encargados de comunicar los canales con los servicios y proveedores con servicios.</w:t>
+      </w:r>
+    </w:p>
+    <w:p>
+      <w:pPr>
+        <w:jc w:val="both"/>
+        <w:rPr>
+          <w:rFonts w:asciiTheme="minorHAnsi" w:hAnsiTheme="minorHAnsi"/>
+          <w:sz w:val="22"/>
+        </w:rPr>
+      </w:pPr>
+      <w:r>
+        <w:rPr>
+          <w:rFonts w:asciiTheme="minorHAnsi" w:hAnsiTheme="minorHAnsi"/>
+          <w:sz w:val="22"/>
+        </w:rPr>
+        <w:t xml:space="preserve"> </w:t>
+      </w:r>
+    </w:p>
+    <w:p>
+      <w:pPr>
+        <w:jc w:val="both"/>
+        <w:rPr>
+          <w:rFonts w:asciiTheme="minorHAnsi" w:hAnsiTheme="minorHAnsi"/>
+          <w:sz w:val="22"/>
+        </w:rPr>
+      </w:pPr>
+      <w:r>
+        <w:rPr>
+          <w:rFonts w:asciiTheme="minorHAnsi" w:hAnsiTheme="minorHAnsi"/>
+          <w:sz w:val="22"/>
+        </w:rPr>
+        <w:t>Objetivo: Presentar un punto intermedio que desacople los servicios de los proveedores y consumidores del MarketPlace de los Alpes.</w:t>
+      </w:r>
+    </w:p>
+    <w:p>
+      <w:pPr>
+        <w:jc w:val="both"/>
+        <w:rPr>
+          <w:rFonts w:asciiTheme="minorHAnsi" w:hAnsiTheme="minorHAnsi"/>
+          <w:sz w:val="22"/>
+        </w:rPr>
+      </w:pPr>
+    </w:p>
+    <w:p>
+      <w:pPr>
+        <w:jc w:val="both"/>
+        <w:rPr>
+          <w:rFonts w:asciiTheme="minorHAnsi" w:hAnsiTheme="minorHAnsi"/>
+          <w:sz w:val="22"/>
+        </w:rPr>
+      </w:pPr>
+      <w:r>
+        <w:rPr>
+          <w:rFonts w:asciiTheme="minorHAnsi" w:hAnsiTheme="minorHAnsi"/>
+          <w:sz w:val="22"/>
+        </w:rPr>
+        <w:t>Responsabilidades: Realizar la transformación de las estructuras de datos al modelo canónico y comunicar con los protocolos correctos a los consumidores y canales de manera completamente desacoplada.</w:t>
+      </w:r>
+    </w:p>
+    <w:p>
+      <w:pPr>
+        <w:jc w:val="both"/>
+        <w:rPr>
+          <w:rFonts w:asciiTheme="minorHAnsi" w:hAnsiTheme="minorHAnsi"/>
+          <w:sz w:val="22"/>
+        </w:rPr>
+      </w:pPr>
+    </w:p>
+    <w:p>
+      <w:pPr>
+        <w:numPr>
+          <w:ilvl w:val="3"/>
+          <w:numId w:val="1"/>
+        </w:numPr>
+        <w:ind w:left="1276" w:hanging="850"/>
+        <w:jc w:val="both"/>
+        <w:rPr>
+          <w:rFonts w:asciiTheme="minorHAnsi" w:hAnsiTheme="minorHAnsi"/>
+          <w:b/>
+          <w:smallCaps/>
+          <w:sz w:val="22"/>
+        </w:rPr>
+      </w:pPr>
+      <w:r>
+        <w:rPr>
+          <w:rFonts w:asciiTheme="minorHAnsi" w:hAnsiTheme="minorHAnsi"/>
+          <w:b/>
+          <w:smallCaps/>
+          <w:sz w:val="22"/>
+        </w:rPr>
+        <w:t>Zona De Servicios</w:t>
+      </w:r>
+    </w:p>
+    <w:p>
+      <w:pPr>
+        <w:jc w:val="both"/>
+        <w:rPr>
+          <w:rFonts w:asciiTheme="minorHAnsi" w:hAnsiTheme="minorHAnsi"/>
+          <w:b/>
+          <w:sz w:val="22"/>
+        </w:rPr>
+      </w:pPr>
+    </w:p>
+    <w:p>
+      <w:pPr>
+        <w:jc w:val="both"/>
+        <w:rPr>
+          <w:rFonts w:asciiTheme="minorHAnsi" w:hAnsiTheme="minorHAnsi"/>
+          <w:sz w:val="22"/>
+        </w:rPr>
+      </w:pPr>
+      <w:r>
+        <w:rPr>
+          <w:rFonts w:asciiTheme="minorHAnsi" w:hAnsiTheme="minorHAnsi"/>
+          <w:sz w:val="22"/>
+        </w:rPr>
+        <w:t>Agrupa todos los servicios definidos en el portafolio de acuerdo al tipo de servicio, esta zona presenta las capacidades del  MarketPlace y son además las que integran los diferentes sistemas.</w:t>
+      </w:r>
+    </w:p>
+    <w:p>
+      <w:pPr>
+        <w:jc w:val="both"/>
+        <w:rPr>
+          <w:rFonts w:asciiTheme="minorHAnsi" w:hAnsiTheme="minorHAnsi"/>
+          <w:sz w:val="22"/>
+        </w:rPr>
+      </w:pPr>
+    </w:p>
+    <w:p>
+      <w:pPr>
+        <w:pStyle w:val="Prrafodelista"/>
+        <w:numPr>
+          <w:ilvl w:val="0"/>
+          <w:numId w:val="39"/>
+        </w:numPr>
+        <w:ind w:left="284" w:hanging="284"/>
+        <w:jc w:val="both"/>
+        <w:rPr>
+          <w:rFonts w:asciiTheme="minorHAnsi" w:hAnsiTheme="minorHAnsi"/>
+          <w:b/>
+          <w:sz w:val="22"/>
+        </w:rPr>
+      </w:pPr>
+      <w:r>
+        <w:rPr>
+          <w:rFonts w:asciiTheme="minorHAnsi" w:hAnsiTheme="minorHAnsi"/>
+          <w:b/>
+          <w:sz w:val="22"/>
+        </w:rPr>
+        <w:t>Subzona Procesos:</w:t>
+      </w:r>
+      <w:r>
+        <w:rPr>
+          <w:rFonts w:asciiTheme="minorHAnsi" w:hAnsiTheme="minorHAnsi"/>
+          <w:sz w:val="22"/>
+        </w:rPr>
+        <w:t xml:space="preserve"> Presenta los servicios de tipo proceso que se definieron en el portafolio y pueden ser accedidos a través de los canales o diferentes sistemas consumidores.</w:t>
+      </w:r>
+    </w:p>
+    <w:p>
+      <w:pPr>
+        <w:pStyle w:val="Prrafodelista"/>
+        <w:numPr>
+          <w:ilvl w:val="0"/>
+          <w:numId w:val="39"/>
+        </w:numPr>
+        <w:ind w:left="284" w:hanging="284"/>
+        <w:jc w:val="both"/>
+        <w:rPr>
+          <w:rFonts w:asciiTheme="minorHAnsi" w:hAnsiTheme="minorHAnsi"/>
+          <w:b/>
+          <w:sz w:val="22"/>
+        </w:rPr>
+      </w:pPr>
+      <w:r>
+        <w:rPr>
+          <w:rFonts w:asciiTheme="minorHAnsi" w:hAnsiTheme="minorHAnsi"/>
+          <w:b/>
+          <w:sz w:val="22"/>
+        </w:rPr>
+        <w:t>Subzona Funcionalidades</w:t>
+      </w:r>
+      <w:r>
+        <w:rPr>
+          <w:rFonts w:asciiTheme="minorHAnsi" w:hAnsiTheme="minorHAnsi"/>
+          <w:b/>
+          <w:sz w:val="22"/>
+        </w:rPr>
+        <w:t xml:space="preserve">: </w:t>
+      </w:r>
+      <w:r>
+        <w:rPr>
+          <w:rFonts w:asciiTheme="minorHAnsi" w:hAnsiTheme="minorHAnsi"/>
+          <w:sz w:val="22"/>
+        </w:rPr>
+        <w:t>Presenta los servicios que realizan tareas puntuales, estos servicios presentan un conjunto de funcionalidades que se encuentran lógicamente relacionadas.</w:t>
+      </w:r>
+    </w:p>
+    <w:p>
+      <w:pPr>
+        <w:pStyle w:val="Prrafodelista"/>
+        <w:numPr>
+          <w:ilvl w:val="0"/>
+          <w:numId w:val="39"/>
+        </w:numPr>
+        <w:ind w:left="284" w:hanging="284"/>
+        <w:jc w:val="both"/>
+        <w:rPr>
+          <w:rFonts w:asciiTheme="minorHAnsi" w:hAnsiTheme="minorHAnsi"/>
+          <w:b/>
+          <w:sz w:val="22"/>
+        </w:rPr>
+      </w:pPr>
+      <w:r>
+        <w:rPr>
+          <w:rFonts w:asciiTheme="minorHAnsi" w:hAnsiTheme="minorHAnsi"/>
+          <w:b/>
+          <w:sz w:val="22"/>
+        </w:rPr>
+        <w:t>Subzona Datos</w:t>
+      </w:r>
+      <w:r>
+        <w:rPr>
+          <w:rFonts w:asciiTheme="minorHAnsi" w:hAnsiTheme="minorHAnsi"/>
+          <w:b/>
+          <w:sz w:val="22"/>
+        </w:rPr>
+        <w:t>:</w:t>
+      </w:r>
+      <w:r>
+        <w:rPr>
+          <w:rFonts w:asciiTheme="minorHAnsi" w:hAnsiTheme="minorHAnsi"/>
+          <w:sz w:val="22"/>
+        </w:rPr>
+        <w:t xml:space="preserve"> Presenta los servicios que manejan entidades de datos.</w:t>
+      </w:r>
+    </w:p>
+    <w:p>
+      <w:pPr>
+        <w:pStyle w:val="Prrafodelista"/>
+        <w:numPr>
+          <w:ilvl w:val="0"/>
+          <w:numId w:val="39"/>
+        </w:numPr>
+        <w:ind w:left="284" w:hanging="284"/>
+        <w:jc w:val="both"/>
+        <w:rPr>
+          <w:rFonts w:asciiTheme="minorHAnsi" w:hAnsiTheme="minorHAnsi"/>
+          <w:b/>
+          <w:sz w:val="22"/>
+        </w:rPr>
+      </w:pPr>
+      <w:r>
+        <w:rPr>
+          <w:rFonts w:asciiTheme="minorHAnsi" w:hAnsiTheme="minorHAnsi"/>
+          <w:b/>
+          <w:sz w:val="22"/>
+        </w:rPr>
+        <w:t>Subzona Infraestructura</w:t>
+      </w:r>
+      <w:r>
+        <w:rPr>
+          <w:rFonts w:asciiTheme="minorHAnsi" w:hAnsiTheme="minorHAnsi"/>
+          <w:b/>
+          <w:sz w:val="22"/>
+        </w:rPr>
+        <w:t>:</w:t>
+      </w:r>
+      <w:r>
+        <w:rPr>
+          <w:rFonts w:asciiTheme="minorHAnsi" w:hAnsiTheme="minorHAnsi"/>
+          <w:sz w:val="22"/>
+        </w:rPr>
+        <w:t xml:space="preserve"> Presenta los servicios de infraestructura que soportan los procesos de negocio.</w:t>
+      </w:r>
+    </w:p>
+    <w:p>
+      <w:pPr>
+        <w:jc w:val="both"/>
+        <w:rPr>
+          <w:rFonts w:asciiTheme="minorHAnsi" w:hAnsiTheme="minorHAnsi"/>
+          <w:sz w:val="22"/>
+        </w:rPr>
+      </w:pPr>
+    </w:p>
+    <w:p>
+      <w:pPr>
+        <w:numPr>
+          <w:ilvl w:val="3"/>
+          <w:numId w:val="1"/>
+        </w:numPr>
+        <w:ind w:left="1276" w:hanging="850"/>
+        <w:jc w:val="both"/>
+        <w:rPr>
+          <w:rFonts w:asciiTheme="minorHAnsi" w:hAnsiTheme="minorHAnsi"/>
+          <w:b/>
+          <w:sz w:val="22"/>
+        </w:rPr>
+      </w:pPr>
+      <w:r>
+        <w:rPr>
+          <w:rFonts w:asciiTheme="minorHAnsi" w:hAnsiTheme="minorHAnsi"/>
+          <w:b/>
+          <w:sz w:val="22"/>
+        </w:rPr>
+        <w:t>Zona De Proveedores</w:t>
+      </w:r>
+    </w:p>
+    <w:p>
+      <w:pPr>
+        <w:jc w:val="both"/>
+        <w:rPr>
+          <w:rFonts w:asciiTheme="minorHAnsi" w:hAnsiTheme="minorHAnsi"/>
+          <w:sz w:val="22"/>
+        </w:rPr>
+      </w:pPr>
+    </w:p>
+    <w:p>
+      <w:pPr>
+        <w:pStyle w:val="Prrafodelista"/>
+        <w:numPr>
+          <w:ilvl w:val="0"/>
+          <w:numId w:val="40"/>
+        </w:numPr>
+        <w:ind w:left="284" w:hanging="284"/>
+        <w:jc w:val="both"/>
+        <w:rPr>
+          <w:rFonts w:asciiTheme="minorHAnsi" w:hAnsiTheme="minorHAnsi"/>
+          <w:sz w:val="22"/>
+        </w:rPr>
+      </w:pPr>
+      <w:r>
+        <w:rPr>
+          <w:rFonts w:asciiTheme="minorHAnsi" w:hAnsiTheme="minorHAnsi"/>
+          <w:b/>
+          <w:sz w:val="22"/>
+        </w:rPr>
+        <w:t>Descripción:</w:t>
+      </w:r>
+      <w:r>
+        <w:rPr>
+          <w:rFonts w:asciiTheme="minorHAnsi" w:hAnsiTheme="minorHAnsi"/>
+          <w:sz w:val="22"/>
+        </w:rPr>
+        <w:t xml:space="preserve"> Presenta los sistemas de información internos o externos al negocio que exponen las funcionalidades que son usadas por los servicios.</w:t>
+      </w:r>
+    </w:p>
+    <w:p>
+      <w:pPr>
+        <w:pStyle w:val="Prrafodelista"/>
+        <w:numPr>
+          <w:ilvl w:val="0"/>
+          <w:numId w:val="40"/>
+        </w:numPr>
+        <w:ind w:left="284" w:hanging="284"/>
+        <w:jc w:val="both"/>
+        <w:rPr>
+          <w:rFonts w:asciiTheme="minorHAnsi" w:hAnsiTheme="minorHAnsi"/>
+          <w:sz w:val="22"/>
+        </w:rPr>
+      </w:pPr>
+      <w:r>
+        <w:rPr>
+          <w:rFonts w:asciiTheme="minorHAnsi" w:hAnsiTheme="minorHAnsi"/>
+          <w:b/>
+          <w:sz w:val="22"/>
+        </w:rPr>
+        <w:t>Objetivo:</w:t>
+      </w:r>
+      <w:r>
+        <w:rPr>
+          <w:rFonts w:asciiTheme="minorHAnsi" w:hAnsiTheme="minorHAnsi"/>
+          <w:sz w:val="22"/>
+        </w:rPr>
+        <w:t xml:space="preserve"> Presentar las aplicaciones internas o externas al negocio que contienen las funcionalidades que se utilizan en los servicios.</w:t>
+      </w:r>
+    </w:p>
+    <w:p>
+      <w:pPr>
+        <w:pStyle w:val="Prrafodelista"/>
+        <w:numPr>
+          <w:ilvl w:val="0"/>
+          <w:numId w:val="40"/>
+        </w:numPr>
+        <w:ind w:left="284" w:hanging="284"/>
+        <w:jc w:val="both"/>
+        <w:rPr>
+          <w:rFonts w:asciiTheme="minorHAnsi" w:hAnsiTheme="minorHAnsi"/>
+          <w:sz w:val="22"/>
+        </w:rPr>
+      </w:pPr>
+      <w:r>
+        <w:rPr>
+          <w:rFonts w:asciiTheme="minorHAnsi" w:hAnsiTheme="minorHAnsi"/>
+          <w:b/>
+          <w:sz w:val="22"/>
+        </w:rPr>
+        <w:t>Responsabilidades:</w:t>
+      </w:r>
+      <w:r>
+        <w:rPr>
+          <w:rFonts w:asciiTheme="minorHAnsi" w:hAnsiTheme="minorHAnsi"/>
+          <w:sz w:val="22"/>
+        </w:rPr>
+        <w:t xml:space="preserve"> Exponer las funcionalidades a los servicios.</w:t>
+      </w:r>
+    </w:p>
+    <w:p>
+      <w:pPr>
+        <w:jc w:val="both"/>
+        <w:rPr>
+          <w:rFonts w:asciiTheme="minorHAnsi" w:hAnsiTheme="minorHAnsi"/>
+          <w:sz w:val="22"/>
+        </w:rPr>
+      </w:pPr>
+    </w:p>
+    <w:p>
+      <w:pPr>
+        <w:numPr>
+          <w:ilvl w:val="3"/>
+          <w:numId w:val="1"/>
+        </w:numPr>
+        <w:ind w:left="1276" w:hanging="850"/>
+        <w:jc w:val="both"/>
+        <w:rPr>
+          <w:rFonts w:asciiTheme="minorHAnsi" w:hAnsiTheme="minorHAnsi"/>
+          <w:b/>
+          <w:sz w:val="22"/>
+        </w:rPr>
+      </w:pPr>
+      <w:r>
+        <w:rPr>
+          <w:rFonts w:asciiTheme="minorHAnsi" w:hAnsiTheme="minorHAnsi"/>
+          <w:b/>
+          <w:sz w:val="22"/>
+        </w:rPr>
+        <w:t>Modelo Canónico</w:t>
+      </w:r>
+    </w:p>
+    <w:p>
+      <w:pPr>
+        <w:jc w:val="both"/>
+        <w:rPr>
+          <w:rFonts w:asciiTheme="minorHAnsi" w:hAnsiTheme="minorHAnsi"/>
+          <w:b/>
+          <w:sz w:val="22"/>
+        </w:rPr>
+      </w:pPr>
+    </w:p>
+    <w:p>
+      <w:pPr>
+        <w:jc w:val="both"/>
+        <w:rPr>
+          <w:rFonts w:asciiTheme="minorHAnsi" w:hAnsiTheme="minorHAnsi"/>
+          <w:sz w:val="22"/>
+        </w:rPr>
+      </w:pPr>
+      <w:r>
+        <w:rPr>
+          <w:rFonts w:asciiTheme="minorHAnsi" w:hAnsiTheme="minorHAnsi"/>
+          <w:sz w:val="22"/>
+        </w:rPr>
+        <w:t>El modelo canónico se encuentra basado en EDIFAC y se detallara posteriormente con los XSD que se desarrollen en una etapa posterior.</w:t>
       </w:r>
     </w:p>
     <w:p>
@@ -45023,6 +45811,7 @@
           <w:smallCaps/>
           <w:sz w:val="22"/>
         </w:rPr>
+        <w:lastRenderedPageBreak/>
         <w:t>Blue-Print de Arquitectura (Nivel 2 Blue-Print Detallado &amp; Gestión de Requerimientos no Funcionales)</w:t>
       </w:r>
       <w:bookmarkEnd w:id="84"/>
@@ -45044,13 +45833,6 @@
           <w:sz w:val="22"/>
         </w:rPr>
       </w:pPr>
-      <w:r>
-        <w:rPr>
-          <w:rFonts w:asciiTheme="minorHAnsi" w:hAnsiTheme="minorHAnsi"/>
-          <w:sz w:val="22"/>
-        </w:rPr>
-        <w:t>Test</w:t>
-      </w:r>
     </w:p>
     <w:p>
       <w:pPr>
@@ -45305,479 +46087,6 @@
     </w:p>
     <w:p>
       <w:pPr>
-        <w:jc w:val="both"/>
-        <w:rPr>
-          <w:rFonts w:asciiTheme="minorHAnsi" w:hAnsiTheme="minorHAnsi"/>
-          <w:sz w:val="22"/>
-        </w:rPr>
-      </w:pPr>
-      <w:r>
-        <w:rPr>
-          <w:rFonts w:asciiTheme="minorHAnsi" w:hAnsiTheme="minorHAnsi"/>
-          <w:sz w:val="22"/>
-        </w:rPr>
-        <w:t>test</w:t>
-      </w:r>
-    </w:p>
-    <w:p>
-      <w:pPr>
-        <w:jc w:val="both"/>
-        <w:rPr>
-          <w:rFonts w:asciiTheme="minorHAnsi" w:hAnsiTheme="minorHAnsi"/>
-          <w:sz w:val="22"/>
-        </w:rPr>
-      </w:pPr>
-    </w:p>
-    <w:p>
-      <w:pPr>
-        <w:jc w:val="both"/>
-        <w:rPr>
-          <w:rFonts w:asciiTheme="minorHAnsi" w:hAnsiTheme="minorHAnsi"/>
-          <w:sz w:val="22"/>
-        </w:rPr>
-      </w:pPr>
-    </w:p>
-    <w:p>
-      <w:pPr>
-        <w:jc w:val="both"/>
-        <w:rPr>
-          <w:rFonts w:asciiTheme="minorHAnsi" w:hAnsiTheme="minorHAnsi"/>
-          <w:sz w:val="22"/>
-        </w:rPr>
-      </w:pPr>
-    </w:p>
-    <w:p>
-      <w:pPr>
-        <w:pStyle w:val="Epgrafe"/>
-        <w:keepNext/>
-        <w:spacing w:after="120"/>
-        <w:jc w:val="center"/>
-        <w:rPr>
-          <w:rFonts w:asciiTheme="minorHAnsi" w:hAnsiTheme="minorHAnsi"/>
-          <w:color w:val="auto"/>
-          <w:sz w:val="20"/>
-        </w:rPr>
-      </w:pPr>
-      <w:bookmarkStart w:id="88" w:name="_Toc293470782"/>
-      <w:r>
-        <w:rPr>
-          <w:rFonts w:asciiTheme="minorHAnsi" w:hAnsiTheme="minorHAnsi"/>
-          <w:color w:val="auto"/>
-          <w:sz w:val="20"/>
-        </w:rPr>
-        <w:t xml:space="preserve">Tabla </w:t>
-      </w:r>
-      <w:r>
-        <w:rPr>
-          <w:rFonts w:asciiTheme="minorHAnsi" w:hAnsiTheme="minorHAnsi"/>
-          <w:color w:val="auto"/>
-          <w:sz w:val="20"/>
-        </w:rPr>
-        <w:fldChar w:fldCharType="begin"/>
-      </w:r>
-      <w:r>
-        <w:rPr>
-          <w:rFonts w:asciiTheme="minorHAnsi" w:hAnsiTheme="minorHAnsi"/>
-          <w:color w:val="auto"/>
-          <w:sz w:val="20"/>
-        </w:rPr>
-        <w:instrText xml:space="preserve"> SEQ Tabla \* ARABIC </w:instrText>
-      </w:r>
-      <w:r>
-        <w:rPr>
-          <w:rFonts w:asciiTheme="minorHAnsi" w:hAnsiTheme="minorHAnsi"/>
-          <w:color w:val="auto"/>
-          <w:sz w:val="20"/>
-        </w:rPr>
-        <w:fldChar w:fldCharType="separate"/>
-      </w:r>
-      <w:r>
-        <w:rPr>
-          <w:rFonts w:asciiTheme="minorHAnsi" w:hAnsiTheme="minorHAnsi"/>
-          <w:noProof/>
-          <w:color w:val="auto"/>
-          <w:sz w:val="20"/>
-        </w:rPr>
-        <w:t>1</w:t>
-      </w:r>
-      <w:r>
-        <w:rPr>
-          <w:rFonts w:asciiTheme="minorHAnsi" w:hAnsiTheme="minorHAnsi"/>
-          <w:color w:val="auto"/>
-          <w:sz w:val="20"/>
-        </w:rPr>
-        <w:fldChar w:fldCharType="end"/>
-      </w:r>
-      <w:r>
-        <w:rPr>
-          <w:rFonts w:asciiTheme="minorHAnsi" w:hAnsiTheme="minorHAnsi"/>
-          <w:color w:val="auto"/>
-          <w:sz w:val="20"/>
-        </w:rPr>
-        <w:t xml:space="preserve">. </w:t>
-      </w:r>
-      <w:r>
-        <w:rPr>
-          <w:rFonts w:asciiTheme="minorHAnsi" w:hAnsiTheme="minorHAnsi"/>
-          <w:color w:val="auto"/>
-          <w:sz w:val="20"/>
-        </w:rPr>
-        <w:t>Ejemplo de Tabla</w:t>
-      </w:r>
-      <w:bookmarkEnd w:id="88"/>
-    </w:p>
-    <w:tbl>
-      <w:tblPr>
-        <w:tblW w:w="0" w:type="auto"/>
-        <w:jc w:val="center"/>
-        <w:tblBorders>
-          <w:top w:val="single" w:sz="12" w:space="0" w:color="auto"/>
-          <w:left w:val="single" w:sz="12" w:space="0" w:color="auto"/>
-          <w:bottom w:val="single" w:sz="12" w:space="0" w:color="auto"/>
-          <w:right w:val="single" w:sz="12" w:space="0" w:color="auto"/>
-          <w:insideH w:val="single" w:sz="4" w:space="0" w:color="000000" w:themeColor="text1"/>
-          <w:insideV w:val="single" w:sz="4" w:space="0" w:color="000000" w:themeColor="text1"/>
-        </w:tblBorders>
-        <w:tblLayout w:type="fixed"/>
-        <w:tblCellMar>
-          <w:top w:w="28" w:type="dxa"/>
-          <w:left w:w="85" w:type="dxa"/>
-          <w:bottom w:w="28" w:type="dxa"/>
-          <w:right w:w="85" w:type="dxa"/>
-        </w:tblCellMar>
-        <w:tblLook w:val="04A0"/>
-      </w:tblPr>
-      <w:tblGrid>
-        <w:gridCol w:w="851"/>
-        <w:gridCol w:w="3119"/>
-        <w:gridCol w:w="5670"/>
-      </w:tblGrid>
-      <w:tr>
-        <w:trPr>
-          <w:cantSplit/>
-          <w:tblHeader/>
-          <w:jc w:val="center"/>
-        </w:trPr>
-        <w:tc>
-          <w:tcPr>
-            <w:tcW w:w="851" w:type="dxa"/>
-            <w:tcBorders>
-              <w:top w:val="single" w:sz="12" w:space="0" w:color="auto"/>
-              <w:bottom w:val="single" w:sz="12" w:space="0" w:color="auto"/>
-              <w:right w:val="single" w:sz="12" w:space="0" w:color="auto"/>
-            </w:tcBorders>
-            <w:shd w:val="clear" w:color="auto" w:fill="B8CCE4" w:themeFill="accent1" w:themeFillTint="66"/>
-            <w:vAlign w:val="center"/>
-          </w:tcPr>
-          <w:p>
-            <w:pPr>
-              <w:jc w:val="center"/>
-              <w:rPr>
-                <w:rFonts w:asciiTheme="minorHAnsi" w:hAnsiTheme="minorHAnsi"/>
-                <w:b/>
-              </w:rPr>
-            </w:pPr>
-          </w:p>
-        </w:tc>
-        <w:tc>
-          <w:tcPr>
-            <w:tcW w:w="3119" w:type="dxa"/>
-            <w:tcBorders>
-              <w:top w:val="single" w:sz="12" w:space="0" w:color="auto"/>
-              <w:left w:val="single" w:sz="12" w:space="0" w:color="auto"/>
-              <w:bottom w:val="single" w:sz="12" w:space="0" w:color="auto"/>
-              <w:right w:val="single" w:sz="12" w:space="0" w:color="auto"/>
-            </w:tcBorders>
-            <w:shd w:val="clear" w:color="auto" w:fill="B8CCE4" w:themeFill="accent1" w:themeFillTint="66"/>
-            <w:vAlign w:val="center"/>
-          </w:tcPr>
-          <w:p>
-            <w:pPr>
-              <w:jc w:val="center"/>
-              <w:rPr>
-                <w:rFonts w:asciiTheme="minorHAnsi" w:hAnsiTheme="minorHAnsi"/>
-                <w:b/>
-              </w:rPr>
-            </w:pPr>
-          </w:p>
-        </w:tc>
-        <w:tc>
-          <w:tcPr>
-            <w:tcW w:w="5670" w:type="dxa"/>
-            <w:tcBorders>
-              <w:top w:val="single" w:sz="12" w:space="0" w:color="auto"/>
-              <w:left w:val="single" w:sz="12" w:space="0" w:color="auto"/>
-              <w:bottom w:val="single" w:sz="12" w:space="0" w:color="auto"/>
-            </w:tcBorders>
-            <w:shd w:val="clear" w:color="auto" w:fill="B8CCE4" w:themeFill="accent1" w:themeFillTint="66"/>
-            <w:vAlign w:val="center"/>
-          </w:tcPr>
-          <w:p>
-            <w:pPr>
-              <w:jc w:val="center"/>
-              <w:rPr>
-                <w:rFonts w:asciiTheme="minorHAnsi" w:hAnsiTheme="minorHAnsi"/>
-                <w:b/>
-              </w:rPr>
-            </w:pPr>
-          </w:p>
-        </w:tc>
-      </w:tr>
-      <w:tr>
-        <w:trPr>
-          <w:cantSplit/>
-          <w:jc w:val="center"/>
-        </w:trPr>
-        <w:tc>
-          <w:tcPr>
-            <w:tcW w:w="851" w:type="dxa"/>
-            <w:tcBorders>
-              <w:top w:val="single" w:sz="12" w:space="0" w:color="auto"/>
-              <w:bottom w:val="single" w:sz="4" w:space="0" w:color="000000" w:themeColor="text1"/>
-              <w:right w:val="single" w:sz="12" w:space="0" w:color="auto"/>
-            </w:tcBorders>
-            <w:shd w:val="clear" w:color="auto" w:fill="DBE5F1" w:themeFill="accent1" w:themeFillTint="33"/>
-            <w:vAlign w:val="center"/>
-          </w:tcPr>
-          <w:p>
-            <w:pPr>
-              <w:jc w:val="center"/>
-              <w:rPr>
-                <w:rFonts w:asciiTheme="minorHAnsi" w:hAnsiTheme="minorHAnsi"/>
-                <w:b/>
-              </w:rPr>
-            </w:pPr>
-          </w:p>
-        </w:tc>
-        <w:tc>
-          <w:tcPr>
-            <w:tcW w:w="3119" w:type="dxa"/>
-            <w:tcBorders>
-              <w:top w:val="single" w:sz="12" w:space="0" w:color="auto"/>
-              <w:left w:val="single" w:sz="12" w:space="0" w:color="auto"/>
-              <w:right w:val="single" w:sz="12" w:space="0" w:color="auto"/>
-            </w:tcBorders>
-            <w:vAlign w:val="center"/>
-          </w:tcPr>
-          <w:p>
-            <w:pPr>
-              <w:rPr>
-                <w:rFonts w:asciiTheme="minorHAnsi" w:hAnsiTheme="minorHAnsi"/>
-              </w:rPr>
-            </w:pPr>
-          </w:p>
-        </w:tc>
-        <w:tc>
-          <w:tcPr>
-            <w:tcW w:w="5670" w:type="dxa"/>
-            <w:tcBorders>
-              <w:top w:val="single" w:sz="12" w:space="0" w:color="auto"/>
-              <w:left w:val="single" w:sz="12" w:space="0" w:color="auto"/>
-            </w:tcBorders>
-            <w:vAlign w:val="center"/>
-          </w:tcPr>
-          <w:p>
-            <w:pPr>
-              <w:rPr>
-                <w:rFonts w:asciiTheme="minorHAnsi" w:hAnsiTheme="minorHAnsi"/>
-              </w:rPr>
-            </w:pPr>
-          </w:p>
-        </w:tc>
-      </w:tr>
-      <w:tr>
-        <w:trPr>
-          <w:cantSplit/>
-          <w:jc w:val="center"/>
-        </w:trPr>
-        <w:tc>
-          <w:tcPr>
-            <w:tcW w:w="851" w:type="dxa"/>
-            <w:tcBorders>
-              <w:top w:val="single" w:sz="4" w:space="0" w:color="000000" w:themeColor="text1"/>
-              <w:bottom w:val="single" w:sz="4" w:space="0" w:color="000000" w:themeColor="text1"/>
-              <w:right w:val="single" w:sz="12" w:space="0" w:color="auto"/>
-            </w:tcBorders>
-            <w:shd w:val="clear" w:color="auto" w:fill="DBE5F1" w:themeFill="accent1" w:themeFillTint="33"/>
-            <w:vAlign w:val="center"/>
-          </w:tcPr>
-          <w:p>
-            <w:pPr>
-              <w:jc w:val="center"/>
-              <w:rPr>
-                <w:rFonts w:asciiTheme="minorHAnsi" w:hAnsiTheme="minorHAnsi"/>
-                <w:b/>
-              </w:rPr>
-            </w:pPr>
-          </w:p>
-        </w:tc>
-        <w:tc>
-          <w:tcPr>
-            <w:tcW w:w="3119" w:type="dxa"/>
-            <w:tcBorders>
-              <w:left w:val="single" w:sz="12" w:space="0" w:color="auto"/>
-              <w:right w:val="single" w:sz="12" w:space="0" w:color="auto"/>
-            </w:tcBorders>
-            <w:vAlign w:val="center"/>
-          </w:tcPr>
-          <w:p>
-            <w:pPr>
-              <w:rPr>
-                <w:rFonts w:asciiTheme="minorHAnsi" w:hAnsiTheme="minorHAnsi"/>
-              </w:rPr>
-            </w:pPr>
-          </w:p>
-        </w:tc>
-        <w:tc>
-          <w:tcPr>
-            <w:tcW w:w="5670" w:type="dxa"/>
-            <w:tcBorders>
-              <w:left w:val="single" w:sz="12" w:space="0" w:color="auto"/>
-            </w:tcBorders>
-            <w:vAlign w:val="center"/>
-          </w:tcPr>
-          <w:p>
-            <w:pPr>
-              <w:rPr>
-                <w:rFonts w:asciiTheme="minorHAnsi" w:hAnsiTheme="minorHAnsi"/>
-              </w:rPr>
-            </w:pPr>
-          </w:p>
-        </w:tc>
-      </w:tr>
-      <w:tr>
-        <w:trPr>
-          <w:cantSplit/>
-          <w:jc w:val="center"/>
-        </w:trPr>
-        <w:tc>
-          <w:tcPr>
-            <w:tcW w:w="851" w:type="dxa"/>
-            <w:tcBorders>
-              <w:top w:val="single" w:sz="4" w:space="0" w:color="000000" w:themeColor="text1"/>
-              <w:bottom w:val="single" w:sz="4" w:space="0" w:color="000000" w:themeColor="text1"/>
-              <w:right w:val="single" w:sz="12" w:space="0" w:color="auto"/>
-            </w:tcBorders>
-            <w:shd w:val="clear" w:color="auto" w:fill="DBE5F1" w:themeFill="accent1" w:themeFillTint="33"/>
-            <w:vAlign w:val="center"/>
-          </w:tcPr>
-          <w:p>
-            <w:pPr>
-              <w:jc w:val="center"/>
-              <w:rPr>
-                <w:rFonts w:asciiTheme="minorHAnsi" w:hAnsiTheme="minorHAnsi"/>
-                <w:b/>
-              </w:rPr>
-            </w:pPr>
-          </w:p>
-        </w:tc>
-        <w:tc>
-          <w:tcPr>
-            <w:tcW w:w="3119" w:type="dxa"/>
-            <w:tcBorders>
-              <w:left w:val="single" w:sz="12" w:space="0" w:color="auto"/>
-              <w:right w:val="single" w:sz="12" w:space="0" w:color="auto"/>
-            </w:tcBorders>
-            <w:vAlign w:val="center"/>
-          </w:tcPr>
-          <w:p>
-            <w:pPr>
-              <w:rPr>
-                <w:rFonts w:asciiTheme="minorHAnsi" w:hAnsiTheme="minorHAnsi"/>
-              </w:rPr>
-            </w:pPr>
-          </w:p>
-        </w:tc>
-        <w:tc>
-          <w:tcPr>
-            <w:tcW w:w="5670" w:type="dxa"/>
-            <w:tcBorders>
-              <w:left w:val="single" w:sz="12" w:space="0" w:color="auto"/>
-            </w:tcBorders>
-            <w:vAlign w:val="center"/>
-          </w:tcPr>
-          <w:p>
-            <w:pPr>
-              <w:rPr>
-                <w:rFonts w:asciiTheme="minorHAnsi" w:hAnsiTheme="minorHAnsi"/>
-              </w:rPr>
-            </w:pPr>
-          </w:p>
-        </w:tc>
-      </w:tr>
-      <w:tr>
-        <w:trPr>
-          <w:cantSplit/>
-          <w:jc w:val="center"/>
-        </w:trPr>
-        <w:tc>
-          <w:tcPr>
-            <w:tcW w:w="851" w:type="dxa"/>
-            <w:tcBorders>
-              <w:top w:val="single" w:sz="4" w:space="0" w:color="000000" w:themeColor="text1"/>
-              <w:bottom w:val="single" w:sz="12" w:space="0" w:color="auto"/>
-              <w:right w:val="single" w:sz="12" w:space="0" w:color="auto"/>
-            </w:tcBorders>
-            <w:shd w:val="clear" w:color="auto" w:fill="DBE5F1" w:themeFill="accent1" w:themeFillTint="33"/>
-            <w:vAlign w:val="center"/>
-          </w:tcPr>
-          <w:p>
-            <w:pPr>
-              <w:jc w:val="center"/>
-              <w:rPr>
-                <w:rFonts w:asciiTheme="minorHAnsi" w:hAnsiTheme="minorHAnsi"/>
-                <w:b/>
-              </w:rPr>
-            </w:pPr>
-          </w:p>
-        </w:tc>
-        <w:tc>
-          <w:tcPr>
-            <w:tcW w:w="3119" w:type="dxa"/>
-            <w:tcBorders>
-              <w:left w:val="single" w:sz="12" w:space="0" w:color="auto"/>
-              <w:bottom w:val="single" w:sz="12" w:space="0" w:color="auto"/>
-              <w:right w:val="single" w:sz="12" w:space="0" w:color="auto"/>
-            </w:tcBorders>
-            <w:vAlign w:val="center"/>
-          </w:tcPr>
-          <w:p>
-            <w:pPr>
-              <w:rPr>
-                <w:rFonts w:asciiTheme="minorHAnsi" w:hAnsiTheme="minorHAnsi"/>
-              </w:rPr>
-            </w:pPr>
-          </w:p>
-        </w:tc>
-        <w:tc>
-          <w:tcPr>
-            <w:tcW w:w="5670" w:type="dxa"/>
-            <w:tcBorders>
-              <w:left w:val="single" w:sz="12" w:space="0" w:color="auto"/>
-            </w:tcBorders>
-            <w:vAlign w:val="center"/>
-          </w:tcPr>
-          <w:p>
-            <w:pPr>
-              <w:rPr>
-                <w:rFonts w:asciiTheme="minorHAnsi" w:hAnsiTheme="minorHAnsi"/>
-              </w:rPr>
-            </w:pPr>
-          </w:p>
-        </w:tc>
-      </w:tr>
-    </w:tbl>
-    <w:p>
-      <w:pPr>
-        <w:jc w:val="both"/>
-        <w:rPr>
-          <w:rFonts w:asciiTheme="minorHAnsi" w:hAnsiTheme="minorHAnsi"/>
-          <w:sz w:val="22"/>
-        </w:rPr>
-      </w:pPr>
-    </w:p>
-    <w:p>
-      <w:pPr>
         <w:pStyle w:val="Prrafodelista"/>
         <w:ind w:left="0"/>
         <w:jc w:val="both"/>
@@ -45835,7 +46144,7 @@
     <w:p/>
     <w:p/>
     <w:sectPr>
-      <w:footerReference w:type="default" r:id="rId24"/>
+      <w:footerReference w:type="default" r:id="rId23"/>
       <w:pgSz w:w="12240" w:h="15840" w:code="1"/>
       <w:pgMar w:top="1138" w:right="1138" w:bottom="1138" w:left="1138" w:header="706" w:footer="706" w:gutter="0"/>
       <w:pgNumType w:start="1"/>
@@ -46038,7 +46347,7 @@
         <w:rFonts w:ascii="Calibri" w:hAnsi="Calibri"/>
         <w:noProof/>
       </w:rPr>
-      <w:t>10</w:t>
+      <w:t>28</w:t>
     </w:r>
     <w:r>
       <w:rPr>
@@ -46109,7 +46418,7 @@
           <v:path o:extrusionok="f" gradientshapeok="t" o:connecttype="rect"/>
           <o:lock v:ext="edit" aspectratio="t"/>
         </v:shapetype>
-        <v:shape id="_x0000_s40962" type="#_x0000_t75" style="position:absolute;margin-left:470pt;margin-top:.7pt;width:87pt;height:29.25pt;z-index:251660288;visibility:visible;mso-position-horizontal:right;mso-position-horizontal-relative:margin" o:allowoverlap="f">
+        <v:shape id="_x0000_s40962" type="#_x0000_t75" style="position:absolute;margin-left:517pt;margin-top:.7pt;width:87pt;height:29.25pt;z-index:251660288;visibility:visible;mso-position-horizontal:right;mso-position-horizontal-relative:margin" o:allowoverlap="f">
           <v:imagedata r:id="rId1" o:title=""/>
           <w10:wrap anchorx="margin"/>
         </v:shape>
@@ -46563,95 +46872,9 @@
     </w:lvl>
   </w:abstractNum>
   <w:abstractNum w:abstractNumId="4">
-    <w:nsid w:val="1667100A"/>
+    <w:nsid w:val="0E8129F4"/>
     <w:multiLevelType w:val="hybridMultilevel"/>
-    <w:tmpl w:val="28360114"/>
-    <w:lvl w:ilvl="0" w:tplc="04090019">
-      <w:start w:val="1"/>
-      <w:numFmt w:val="lowerLetter"/>
-      <w:lvlText w:val="%1."/>
-      <w:lvlJc w:val="left"/>
-      <w:pPr>
-        <w:ind w:left="1154" w:hanging="360"/>
-      </w:pPr>
-    </w:lvl>
-    <w:lvl w:ilvl="1" w:tplc="04090019" w:tentative="1">
-      <w:start w:val="1"/>
-      <w:numFmt w:val="lowerLetter"/>
-      <w:lvlText w:val="%2."/>
-      <w:lvlJc w:val="left"/>
-      <w:pPr>
-        <w:ind w:left="1874" w:hanging="360"/>
-      </w:pPr>
-    </w:lvl>
-    <w:lvl w:ilvl="2" w:tplc="0409001B" w:tentative="1">
-      <w:start w:val="1"/>
-      <w:numFmt w:val="lowerRoman"/>
-      <w:lvlText w:val="%3."/>
-      <w:lvlJc w:val="right"/>
-      <w:pPr>
-        <w:ind w:left="2594" w:hanging="180"/>
-      </w:pPr>
-    </w:lvl>
-    <w:lvl w:ilvl="3" w:tplc="0409000F" w:tentative="1">
-      <w:start w:val="1"/>
-      <w:numFmt w:val="decimal"/>
-      <w:lvlText w:val="%4."/>
-      <w:lvlJc w:val="left"/>
-      <w:pPr>
-        <w:ind w:left="3314" w:hanging="360"/>
-      </w:pPr>
-    </w:lvl>
-    <w:lvl w:ilvl="4" w:tplc="04090019" w:tentative="1">
-      <w:start w:val="1"/>
-      <w:numFmt w:val="lowerLetter"/>
-      <w:lvlText w:val="%5."/>
-      <w:lvlJc w:val="left"/>
-      <w:pPr>
-        <w:ind w:left="4034" w:hanging="360"/>
-      </w:pPr>
-    </w:lvl>
-    <w:lvl w:ilvl="5" w:tplc="0409001B" w:tentative="1">
-      <w:start w:val="1"/>
-      <w:numFmt w:val="lowerRoman"/>
-      <w:lvlText w:val="%6."/>
-      <w:lvlJc w:val="right"/>
-      <w:pPr>
-        <w:ind w:left="4754" w:hanging="180"/>
-      </w:pPr>
-    </w:lvl>
-    <w:lvl w:ilvl="6" w:tplc="0409000F" w:tentative="1">
-      <w:start w:val="1"/>
-      <w:numFmt w:val="decimal"/>
-      <w:lvlText w:val="%7."/>
-      <w:lvlJc w:val="left"/>
-      <w:pPr>
-        <w:ind w:left="5474" w:hanging="360"/>
-      </w:pPr>
-    </w:lvl>
-    <w:lvl w:ilvl="7" w:tplc="04090019" w:tentative="1">
-      <w:start w:val="1"/>
-      <w:numFmt w:val="lowerLetter"/>
-      <w:lvlText w:val="%8."/>
-      <w:lvlJc w:val="left"/>
-      <w:pPr>
-        <w:ind w:left="6194" w:hanging="360"/>
-      </w:pPr>
-    </w:lvl>
-    <w:lvl w:ilvl="8" w:tplc="0409001B" w:tentative="1">
-      <w:start w:val="1"/>
-      <w:numFmt w:val="lowerRoman"/>
-      <w:lvlText w:val="%9."/>
-      <w:lvlJc w:val="right"/>
-      <w:pPr>
-        <w:ind w:left="6914" w:hanging="180"/>
-      </w:pPr>
-    </w:lvl>
-  </w:abstractNum>
-  <w:abstractNum w:abstractNumId="5">
-    <w:nsid w:val="17D91AB7"/>
-    <w:multiLevelType w:val="hybridMultilevel"/>
-    <w:tmpl w:val="344EFB18"/>
+    <w:tmpl w:val="3EF842FA"/>
     <w:lvl w:ilvl="0" w:tplc="240A0001">
       <w:start w:val="1"/>
       <w:numFmt w:val="bullet"/>
@@ -46761,7 +46984,206 @@
       </w:rPr>
     </w:lvl>
   </w:abstractNum>
+  <w:abstractNum w:abstractNumId="5">
+    <w:nsid w:val="1667100A"/>
+    <w:multiLevelType w:val="hybridMultilevel"/>
+    <w:tmpl w:val="28360114"/>
+    <w:lvl w:ilvl="0" w:tplc="04090019">
+      <w:start w:val="1"/>
+      <w:numFmt w:val="lowerLetter"/>
+      <w:lvlText w:val="%1."/>
+      <w:lvlJc w:val="left"/>
+      <w:pPr>
+        <w:ind w:left="1154" w:hanging="360"/>
+      </w:pPr>
+    </w:lvl>
+    <w:lvl w:ilvl="1" w:tplc="04090019" w:tentative="1">
+      <w:start w:val="1"/>
+      <w:numFmt w:val="lowerLetter"/>
+      <w:lvlText w:val="%2."/>
+      <w:lvlJc w:val="left"/>
+      <w:pPr>
+        <w:ind w:left="1874" w:hanging="360"/>
+      </w:pPr>
+    </w:lvl>
+    <w:lvl w:ilvl="2" w:tplc="0409001B" w:tentative="1">
+      <w:start w:val="1"/>
+      <w:numFmt w:val="lowerRoman"/>
+      <w:lvlText w:val="%3."/>
+      <w:lvlJc w:val="right"/>
+      <w:pPr>
+        <w:ind w:left="2594" w:hanging="180"/>
+      </w:pPr>
+    </w:lvl>
+    <w:lvl w:ilvl="3" w:tplc="0409000F" w:tentative="1">
+      <w:start w:val="1"/>
+      <w:numFmt w:val="decimal"/>
+      <w:lvlText w:val="%4."/>
+      <w:lvlJc w:val="left"/>
+      <w:pPr>
+        <w:ind w:left="3314" w:hanging="360"/>
+      </w:pPr>
+    </w:lvl>
+    <w:lvl w:ilvl="4" w:tplc="04090019" w:tentative="1">
+      <w:start w:val="1"/>
+      <w:numFmt w:val="lowerLetter"/>
+      <w:lvlText w:val="%5."/>
+      <w:lvlJc w:val="left"/>
+      <w:pPr>
+        <w:ind w:left="4034" w:hanging="360"/>
+      </w:pPr>
+    </w:lvl>
+    <w:lvl w:ilvl="5" w:tplc="0409001B" w:tentative="1">
+      <w:start w:val="1"/>
+      <w:numFmt w:val="lowerRoman"/>
+      <w:lvlText w:val="%6."/>
+      <w:lvlJc w:val="right"/>
+      <w:pPr>
+        <w:ind w:left="4754" w:hanging="180"/>
+      </w:pPr>
+    </w:lvl>
+    <w:lvl w:ilvl="6" w:tplc="0409000F" w:tentative="1">
+      <w:start w:val="1"/>
+      <w:numFmt w:val="decimal"/>
+      <w:lvlText w:val="%7."/>
+      <w:lvlJc w:val="left"/>
+      <w:pPr>
+        <w:ind w:left="5474" w:hanging="360"/>
+      </w:pPr>
+    </w:lvl>
+    <w:lvl w:ilvl="7" w:tplc="04090019" w:tentative="1">
+      <w:start w:val="1"/>
+      <w:numFmt w:val="lowerLetter"/>
+      <w:lvlText w:val="%8."/>
+      <w:lvlJc w:val="left"/>
+      <w:pPr>
+        <w:ind w:left="6194" w:hanging="360"/>
+      </w:pPr>
+    </w:lvl>
+    <w:lvl w:ilvl="8" w:tplc="0409001B" w:tentative="1">
+      <w:start w:val="1"/>
+      <w:numFmt w:val="lowerRoman"/>
+      <w:lvlText w:val="%9."/>
+      <w:lvlJc w:val="right"/>
+      <w:pPr>
+        <w:ind w:left="6914" w:hanging="180"/>
+      </w:pPr>
+    </w:lvl>
+  </w:abstractNum>
   <w:abstractNum w:abstractNumId="6">
+    <w:nsid w:val="17D91AB7"/>
+    <w:multiLevelType w:val="hybridMultilevel"/>
+    <w:tmpl w:val="344EFB18"/>
+    <w:lvl w:ilvl="0" w:tplc="240A0001">
+      <w:start w:val="1"/>
+      <w:numFmt w:val="bullet"/>
+      <w:lvlText w:val=""/>
+      <w:lvlJc w:val="left"/>
+      <w:pPr>
+        <w:ind w:left="720" w:hanging="360"/>
+      </w:pPr>
+      <w:rPr>
+        <w:rFonts w:ascii="Symbol" w:hAnsi="Symbol" w:hint="default"/>
+      </w:rPr>
+    </w:lvl>
+    <w:lvl w:ilvl="1" w:tplc="240A0003" w:tentative="1">
+      <w:start w:val="1"/>
+      <w:numFmt w:val="bullet"/>
+      <w:lvlText w:val="o"/>
+      <w:lvlJc w:val="left"/>
+      <w:pPr>
+        <w:ind w:left="1440" w:hanging="360"/>
+      </w:pPr>
+      <w:rPr>
+        <w:rFonts w:ascii="Courier New" w:hAnsi="Courier New" w:cs="Courier New" w:hint="default"/>
+      </w:rPr>
+    </w:lvl>
+    <w:lvl w:ilvl="2" w:tplc="240A0005" w:tentative="1">
+      <w:start w:val="1"/>
+      <w:numFmt w:val="bullet"/>
+      <w:lvlText w:val=""/>
+      <w:lvlJc w:val="left"/>
+      <w:pPr>
+        <w:ind w:left="2160" w:hanging="360"/>
+      </w:pPr>
+      <w:rPr>
+        <w:rFonts w:ascii="Wingdings" w:hAnsi="Wingdings" w:hint="default"/>
+      </w:rPr>
+    </w:lvl>
+    <w:lvl w:ilvl="3" w:tplc="240A0001" w:tentative="1">
+      <w:start w:val="1"/>
+      <w:numFmt w:val="bullet"/>
+      <w:lvlText w:val=""/>
+      <w:lvlJc w:val="left"/>
+      <w:pPr>
+        <w:ind w:left="2880" w:hanging="360"/>
+      </w:pPr>
+      <w:rPr>
+        <w:rFonts w:ascii="Symbol" w:hAnsi="Symbol" w:hint="default"/>
+      </w:rPr>
+    </w:lvl>
+    <w:lvl w:ilvl="4" w:tplc="240A0003" w:tentative="1">
+      <w:start w:val="1"/>
+      <w:numFmt w:val="bullet"/>
+      <w:lvlText w:val="o"/>
+      <w:lvlJc w:val="left"/>
+      <w:pPr>
+        <w:ind w:left="3600" w:hanging="360"/>
+      </w:pPr>
+      <w:rPr>
+        <w:rFonts w:ascii="Courier New" w:hAnsi="Courier New" w:cs="Courier New" w:hint="default"/>
+      </w:rPr>
+    </w:lvl>
+    <w:lvl w:ilvl="5" w:tplc="240A0005" w:tentative="1">
+      <w:start w:val="1"/>
+      <w:numFmt w:val="bullet"/>
+      <w:lvlText w:val=""/>
+      <w:lvlJc w:val="left"/>
+      <w:pPr>
+        <w:ind w:left="4320" w:hanging="360"/>
+      </w:pPr>
+      <w:rPr>
+        <w:rFonts w:ascii="Wingdings" w:hAnsi="Wingdings" w:hint="default"/>
+      </w:rPr>
+    </w:lvl>
+    <w:lvl w:ilvl="6" w:tplc="240A0001" w:tentative="1">
+      <w:start w:val="1"/>
+      <w:numFmt w:val="bullet"/>
+      <w:lvlText w:val=""/>
+      <w:lvlJc w:val="left"/>
+      <w:pPr>
+        <w:ind w:left="5040" w:hanging="360"/>
+      </w:pPr>
+      <w:rPr>
+        <w:rFonts w:ascii="Symbol" w:hAnsi="Symbol" w:hint="default"/>
+      </w:rPr>
+    </w:lvl>
+    <w:lvl w:ilvl="7" w:tplc="240A0003" w:tentative="1">
+      <w:start w:val="1"/>
+      <w:numFmt w:val="bullet"/>
+      <w:lvlText w:val="o"/>
+      <w:lvlJc w:val="left"/>
+      <w:pPr>
+        <w:ind w:left="5760" w:hanging="360"/>
+      </w:pPr>
+      <w:rPr>
+        <w:rFonts w:ascii="Courier New" w:hAnsi="Courier New" w:cs="Courier New" w:hint="default"/>
+      </w:rPr>
+    </w:lvl>
+    <w:lvl w:ilvl="8" w:tplc="240A0005" w:tentative="1">
+      <w:start w:val="1"/>
+      <w:numFmt w:val="bullet"/>
+      <w:lvlText w:val=""/>
+      <w:lvlJc w:val="left"/>
+      <w:pPr>
+        <w:ind w:left="6480" w:hanging="360"/>
+      </w:pPr>
+      <w:rPr>
+        <w:rFonts w:ascii="Wingdings" w:hAnsi="Wingdings" w:hint="default"/>
+      </w:rPr>
+    </w:lvl>
+  </w:abstractNum>
+  <w:abstractNum w:abstractNumId="7">
     <w:nsid w:val="183B3C37"/>
     <w:multiLevelType w:val="hybridMultilevel"/>
     <w:tmpl w:val="CD6088F0"/>
@@ -46875,7 +47297,7 @@
       </w:rPr>
     </w:lvl>
   </w:abstractNum>
-  <w:abstractNum w:abstractNumId="7">
+  <w:abstractNum w:abstractNumId="8">
     <w:nsid w:val="1D3E09A5"/>
     <w:multiLevelType w:val="hybridMultilevel"/>
     <w:tmpl w:val="6860A6EA"/>
@@ -46961,7 +47383,7 @@
       </w:pPr>
     </w:lvl>
   </w:abstractNum>
-  <w:abstractNum w:abstractNumId="8">
+  <w:abstractNum w:abstractNumId="9">
     <w:nsid w:val="27B61B63"/>
     <w:multiLevelType w:val="hybridMultilevel"/>
     <w:tmpl w:val="9ABEDD48"/>
@@ -47074,7 +47496,7 @@
       </w:rPr>
     </w:lvl>
   </w:abstractNum>
-  <w:abstractNum w:abstractNumId="9">
+  <w:abstractNum w:abstractNumId="10">
     <w:nsid w:val="2F0E5EB4"/>
     <w:multiLevelType w:val="hybridMultilevel"/>
     <w:tmpl w:val="BA4ED80C"/>
@@ -47187,7 +47609,7 @@
       </w:rPr>
     </w:lvl>
   </w:abstractNum>
-  <w:abstractNum w:abstractNumId="10">
+  <w:abstractNum w:abstractNumId="11">
     <w:nsid w:val="324E16E6"/>
     <w:multiLevelType w:val="multilevel"/>
     <w:tmpl w:val="FD3C69E2"/>
@@ -47301,7 +47723,7 @@
       </w:rPr>
     </w:lvl>
   </w:abstractNum>
-  <w:abstractNum w:abstractNumId="11">
+  <w:abstractNum w:abstractNumId="12">
     <w:nsid w:val="33516264"/>
     <w:multiLevelType w:val="multilevel"/>
     <w:tmpl w:val="FD3C69E2"/>
@@ -47415,7 +47837,7 @@
       </w:rPr>
     </w:lvl>
   </w:abstractNum>
-  <w:abstractNum w:abstractNumId="12">
+  <w:abstractNum w:abstractNumId="13">
     <w:nsid w:val="36546CD7"/>
     <w:multiLevelType w:val="hybridMultilevel"/>
     <w:tmpl w:val="9B4A0AA6"/>
@@ -47528,7 +47950,7 @@
       </w:rPr>
     </w:lvl>
   </w:abstractNum>
-  <w:abstractNum w:abstractNumId="13">
+  <w:abstractNum w:abstractNumId="14">
     <w:nsid w:val="3ACD1599"/>
     <w:multiLevelType w:val="hybridMultilevel"/>
     <w:tmpl w:val="B72EF092"/>
@@ -47614,7 +48036,7 @@
       </w:pPr>
     </w:lvl>
   </w:abstractNum>
-  <w:abstractNum w:abstractNumId="14">
+  <w:abstractNum w:abstractNumId="15">
     <w:nsid w:val="3D2C71A2"/>
     <w:multiLevelType w:val="hybridMultilevel"/>
     <w:tmpl w:val="2C46D1A0"/>
@@ -47704,7 +48126,7 @@
       </w:pPr>
     </w:lvl>
   </w:abstractNum>
-  <w:abstractNum w:abstractNumId="15">
+  <w:abstractNum w:abstractNumId="16">
     <w:nsid w:val="3DB6235B"/>
     <w:multiLevelType w:val="hybridMultilevel"/>
     <w:tmpl w:val="3DD69846"/>
@@ -47790,7 +48212,7 @@
       </w:pPr>
     </w:lvl>
   </w:abstractNum>
-  <w:abstractNum w:abstractNumId="16">
+  <w:abstractNum w:abstractNumId="17">
     <w:nsid w:val="46A2010B"/>
     <w:multiLevelType w:val="hybridMultilevel"/>
     <w:tmpl w:val="7D48B798"/>
@@ -47903,7 +48325,7 @@
       </w:rPr>
     </w:lvl>
   </w:abstractNum>
-  <w:abstractNum w:abstractNumId="17">
+  <w:abstractNum w:abstractNumId="18">
     <w:nsid w:val="47C50B9C"/>
     <w:multiLevelType w:val="multilevel"/>
     <w:tmpl w:val="AA7A973E"/>
@@ -48017,7 +48439,7 @@
       </w:rPr>
     </w:lvl>
   </w:abstractNum>
-  <w:abstractNum w:abstractNumId="18">
+  <w:abstractNum w:abstractNumId="19">
     <w:nsid w:val="47C8186A"/>
     <w:multiLevelType w:val="hybridMultilevel"/>
     <w:tmpl w:val="801ADF96"/>
@@ -48103,7 +48525,7 @@
       </w:pPr>
     </w:lvl>
   </w:abstractNum>
-  <w:abstractNum w:abstractNumId="19">
+  <w:abstractNum w:abstractNumId="20">
     <w:nsid w:val="48EA0D88"/>
     <w:multiLevelType w:val="hybridMultilevel"/>
     <w:tmpl w:val="A624461C"/>
@@ -48217,7 +48639,7 @@
       </w:rPr>
     </w:lvl>
   </w:abstractNum>
-  <w:abstractNum w:abstractNumId="20">
+  <w:abstractNum w:abstractNumId="21">
     <w:nsid w:val="4965713A"/>
     <w:multiLevelType w:val="hybridMultilevel"/>
     <w:tmpl w:val="352C4E3E"/>
@@ -48303,7 +48725,7 @@
       </w:pPr>
     </w:lvl>
   </w:abstractNum>
-  <w:abstractNum w:abstractNumId="21">
+  <w:abstractNum w:abstractNumId="22">
     <w:nsid w:val="49ED529C"/>
     <w:multiLevelType w:val="hybridMultilevel"/>
     <w:tmpl w:val="83967FE6"/>
@@ -48389,7 +48811,7 @@
       </w:pPr>
     </w:lvl>
   </w:abstractNum>
-  <w:abstractNum w:abstractNumId="22">
+  <w:abstractNum w:abstractNumId="23">
     <w:nsid w:val="5069259A"/>
     <w:multiLevelType w:val="hybridMultilevel"/>
     <w:tmpl w:val="7E90D004"/>
@@ -48475,7 +48897,7 @@
       </w:pPr>
     </w:lvl>
   </w:abstractNum>
-  <w:abstractNum w:abstractNumId="23">
+  <w:abstractNum w:abstractNumId="24">
     <w:nsid w:val="509D61D6"/>
     <w:multiLevelType w:val="hybridMultilevel"/>
     <w:tmpl w:val="7E90D004"/>
@@ -48561,7 +48983,7 @@
       </w:pPr>
     </w:lvl>
   </w:abstractNum>
-  <w:abstractNum w:abstractNumId="24">
+  <w:abstractNum w:abstractNumId="25">
     <w:nsid w:val="54F21863"/>
     <w:multiLevelType w:val="multilevel"/>
     <w:tmpl w:val="FD3C69E2"/>
@@ -48675,7 +49097,7 @@
       </w:rPr>
     </w:lvl>
   </w:abstractNum>
-  <w:abstractNum w:abstractNumId="25">
+  <w:abstractNum w:abstractNumId="26">
     <w:nsid w:val="5AAF4394"/>
     <w:multiLevelType w:val="hybridMultilevel"/>
     <w:tmpl w:val="79AC47FC"/>
@@ -48788,7 +49210,7 @@
       </w:rPr>
     </w:lvl>
   </w:abstractNum>
-  <w:abstractNum w:abstractNumId="26">
+  <w:abstractNum w:abstractNumId="27">
     <w:nsid w:val="5E1F22C6"/>
     <w:multiLevelType w:val="multilevel"/>
     <w:tmpl w:val="276CC072"/>
@@ -48902,7 +49324,7 @@
       </w:rPr>
     </w:lvl>
   </w:abstractNum>
-  <w:abstractNum w:abstractNumId="27">
+  <w:abstractNum w:abstractNumId="28">
     <w:nsid w:val="5E714E1A"/>
     <w:multiLevelType w:val="multilevel"/>
     <w:tmpl w:val="FD3C69E2"/>
@@ -49016,7 +49438,120 @@
       </w:rPr>
     </w:lvl>
   </w:abstractNum>
-  <w:abstractNum w:abstractNumId="28">
+  <w:abstractNum w:abstractNumId="29">
+    <w:nsid w:val="60ED2A27"/>
+    <w:multiLevelType w:val="hybridMultilevel"/>
+    <w:tmpl w:val="A6C2EEAC"/>
+    <w:lvl w:ilvl="0" w:tplc="240A0001">
+      <w:start w:val="1"/>
+      <w:numFmt w:val="bullet"/>
+      <w:lvlText w:val=""/>
+      <w:lvlJc w:val="left"/>
+      <w:pPr>
+        <w:ind w:left="720" w:hanging="360"/>
+      </w:pPr>
+      <w:rPr>
+        <w:rFonts w:ascii="Symbol" w:hAnsi="Symbol" w:hint="default"/>
+      </w:rPr>
+    </w:lvl>
+    <w:lvl w:ilvl="1" w:tplc="240A0003" w:tentative="1">
+      <w:start w:val="1"/>
+      <w:numFmt w:val="bullet"/>
+      <w:lvlText w:val="o"/>
+      <w:lvlJc w:val="left"/>
+      <w:pPr>
+        <w:ind w:left="1440" w:hanging="360"/>
+      </w:pPr>
+      <w:rPr>
+        <w:rFonts w:ascii="Courier New" w:hAnsi="Courier New" w:cs="Courier New" w:hint="default"/>
+      </w:rPr>
+    </w:lvl>
+    <w:lvl w:ilvl="2" w:tplc="240A0005" w:tentative="1">
+      <w:start w:val="1"/>
+      <w:numFmt w:val="bullet"/>
+      <w:lvlText w:val=""/>
+      <w:lvlJc w:val="left"/>
+      <w:pPr>
+        <w:ind w:left="2160" w:hanging="360"/>
+      </w:pPr>
+      <w:rPr>
+        <w:rFonts w:ascii="Wingdings" w:hAnsi="Wingdings" w:hint="default"/>
+      </w:rPr>
+    </w:lvl>
+    <w:lvl w:ilvl="3" w:tplc="240A0001" w:tentative="1">
+      <w:start w:val="1"/>
+      <w:numFmt w:val="bullet"/>
+      <w:lvlText w:val=""/>
+      <w:lvlJc w:val="left"/>
+      <w:pPr>
+        <w:ind w:left="2880" w:hanging="360"/>
+      </w:pPr>
+      <w:rPr>
+        <w:rFonts w:ascii="Symbol" w:hAnsi="Symbol" w:hint="default"/>
+      </w:rPr>
+    </w:lvl>
+    <w:lvl w:ilvl="4" w:tplc="240A0003" w:tentative="1">
+      <w:start w:val="1"/>
+      <w:numFmt w:val="bullet"/>
+      <w:lvlText w:val="o"/>
+      <w:lvlJc w:val="left"/>
+      <w:pPr>
+        <w:ind w:left="3600" w:hanging="360"/>
+      </w:pPr>
+      <w:rPr>
+        <w:rFonts w:ascii="Courier New" w:hAnsi="Courier New" w:cs="Courier New" w:hint="default"/>
+      </w:rPr>
+    </w:lvl>
+    <w:lvl w:ilvl="5" w:tplc="240A0005" w:tentative="1">
+      <w:start w:val="1"/>
+      <w:numFmt w:val="bullet"/>
+      <w:lvlText w:val=""/>
+      <w:lvlJc w:val="left"/>
+      <w:pPr>
+        <w:ind w:left="4320" w:hanging="360"/>
+      </w:pPr>
+      <w:rPr>
+        <w:rFonts w:ascii="Wingdings" w:hAnsi="Wingdings" w:hint="default"/>
+      </w:rPr>
+    </w:lvl>
+    <w:lvl w:ilvl="6" w:tplc="240A0001" w:tentative="1">
+      <w:start w:val="1"/>
+      <w:numFmt w:val="bullet"/>
+      <w:lvlText w:val=""/>
+      <w:lvlJc w:val="left"/>
+      <w:pPr>
+        <w:ind w:left="5040" w:hanging="360"/>
+      </w:pPr>
+      <w:rPr>
+        <w:rFonts w:ascii="Symbol" w:hAnsi="Symbol" w:hint="default"/>
+      </w:rPr>
+    </w:lvl>
+    <w:lvl w:ilvl="7" w:tplc="240A0003" w:tentative="1">
+      <w:start w:val="1"/>
+      <w:numFmt w:val="bullet"/>
+      <w:lvlText w:val="o"/>
+      <w:lvlJc w:val="left"/>
+      <w:pPr>
+        <w:ind w:left="5760" w:hanging="360"/>
+      </w:pPr>
+      <w:rPr>
+        <w:rFonts w:ascii="Courier New" w:hAnsi="Courier New" w:cs="Courier New" w:hint="default"/>
+      </w:rPr>
+    </w:lvl>
+    <w:lvl w:ilvl="8" w:tplc="240A0005" w:tentative="1">
+      <w:start w:val="1"/>
+      <w:numFmt w:val="bullet"/>
+      <w:lvlText w:val=""/>
+      <w:lvlJc w:val="left"/>
+      <w:pPr>
+        <w:ind w:left="6480" w:hanging="360"/>
+      </w:pPr>
+      <w:rPr>
+        <w:rFonts w:ascii="Wingdings" w:hAnsi="Wingdings" w:hint="default"/>
+      </w:rPr>
+    </w:lvl>
+  </w:abstractNum>
+  <w:abstractNum w:abstractNumId="30">
     <w:nsid w:val="61961382"/>
     <w:multiLevelType w:val="hybridMultilevel"/>
     <w:tmpl w:val="0E4CD742"/>
@@ -49129,7 +49664,120 @@
       </w:rPr>
     </w:lvl>
   </w:abstractNum>
-  <w:abstractNum w:abstractNumId="29">
+  <w:abstractNum w:abstractNumId="31">
+    <w:nsid w:val="62134432"/>
+    <w:multiLevelType w:val="hybridMultilevel"/>
+    <w:tmpl w:val="CBCE56D2"/>
+    <w:lvl w:ilvl="0" w:tplc="240A0001">
+      <w:start w:val="1"/>
+      <w:numFmt w:val="bullet"/>
+      <w:lvlText w:val=""/>
+      <w:lvlJc w:val="left"/>
+      <w:pPr>
+        <w:ind w:left="720" w:hanging="360"/>
+      </w:pPr>
+      <w:rPr>
+        <w:rFonts w:ascii="Symbol" w:hAnsi="Symbol" w:hint="default"/>
+      </w:rPr>
+    </w:lvl>
+    <w:lvl w:ilvl="1" w:tplc="240A0003" w:tentative="1">
+      <w:start w:val="1"/>
+      <w:numFmt w:val="bullet"/>
+      <w:lvlText w:val="o"/>
+      <w:lvlJc w:val="left"/>
+      <w:pPr>
+        <w:ind w:left="1440" w:hanging="360"/>
+      </w:pPr>
+      <w:rPr>
+        <w:rFonts w:ascii="Courier New" w:hAnsi="Courier New" w:cs="Courier New" w:hint="default"/>
+      </w:rPr>
+    </w:lvl>
+    <w:lvl w:ilvl="2" w:tplc="240A0005" w:tentative="1">
+      <w:start w:val="1"/>
+      <w:numFmt w:val="bullet"/>
+      <w:lvlText w:val=""/>
+      <w:lvlJc w:val="left"/>
+      <w:pPr>
+        <w:ind w:left="2160" w:hanging="360"/>
+      </w:pPr>
+      <w:rPr>
+        <w:rFonts w:ascii="Wingdings" w:hAnsi="Wingdings" w:hint="default"/>
+      </w:rPr>
+    </w:lvl>
+    <w:lvl w:ilvl="3" w:tplc="240A0001" w:tentative="1">
+      <w:start w:val="1"/>
+      <w:numFmt w:val="bullet"/>
+      <w:lvlText w:val=""/>
+      <w:lvlJc w:val="left"/>
+      <w:pPr>
+        <w:ind w:left="2880" w:hanging="360"/>
+      </w:pPr>
+      <w:rPr>
+        <w:rFonts w:ascii="Symbol" w:hAnsi="Symbol" w:hint="default"/>
+      </w:rPr>
+    </w:lvl>
+    <w:lvl w:ilvl="4" w:tplc="240A0003" w:tentative="1">
+      <w:start w:val="1"/>
+      <w:numFmt w:val="bullet"/>
+      <w:lvlText w:val="o"/>
+      <w:lvlJc w:val="left"/>
+      <w:pPr>
+        <w:ind w:left="3600" w:hanging="360"/>
+      </w:pPr>
+      <w:rPr>
+        <w:rFonts w:ascii="Courier New" w:hAnsi="Courier New" w:cs="Courier New" w:hint="default"/>
+      </w:rPr>
+    </w:lvl>
+    <w:lvl w:ilvl="5" w:tplc="240A0005" w:tentative="1">
+      <w:start w:val="1"/>
+      <w:numFmt w:val="bullet"/>
+      <w:lvlText w:val=""/>
+      <w:lvlJc w:val="left"/>
+      <w:pPr>
+        <w:ind w:left="4320" w:hanging="360"/>
+      </w:pPr>
+      <w:rPr>
+        <w:rFonts w:ascii="Wingdings" w:hAnsi="Wingdings" w:hint="default"/>
+      </w:rPr>
+    </w:lvl>
+    <w:lvl w:ilvl="6" w:tplc="240A0001" w:tentative="1">
+      <w:start w:val="1"/>
+      <w:numFmt w:val="bullet"/>
+      <w:lvlText w:val=""/>
+      <w:lvlJc w:val="left"/>
+      <w:pPr>
+        <w:ind w:left="5040" w:hanging="360"/>
+      </w:pPr>
+      <w:rPr>
+        <w:rFonts w:ascii="Symbol" w:hAnsi="Symbol" w:hint="default"/>
+      </w:rPr>
+    </w:lvl>
+    <w:lvl w:ilvl="7" w:tplc="240A0003" w:tentative="1">
+      <w:start w:val="1"/>
+      <w:numFmt w:val="bullet"/>
+      <w:lvlText w:val="o"/>
+      <w:lvlJc w:val="left"/>
+      <w:pPr>
+        <w:ind w:left="5760" w:hanging="360"/>
+      </w:pPr>
+      <w:rPr>
+        <w:rFonts w:ascii="Courier New" w:hAnsi="Courier New" w:cs="Courier New" w:hint="default"/>
+      </w:rPr>
+    </w:lvl>
+    <w:lvl w:ilvl="8" w:tplc="240A0005" w:tentative="1">
+      <w:start w:val="1"/>
+      <w:numFmt w:val="bullet"/>
+      <w:lvlText w:val=""/>
+      <w:lvlJc w:val="left"/>
+      <w:pPr>
+        <w:ind w:left="6480" w:hanging="360"/>
+      </w:pPr>
+      <w:rPr>
+        <w:rFonts w:ascii="Wingdings" w:hAnsi="Wingdings" w:hint="default"/>
+      </w:rPr>
+    </w:lvl>
+  </w:abstractNum>
+  <w:abstractNum w:abstractNumId="32">
     <w:nsid w:val="623B2C66"/>
     <w:multiLevelType w:val="hybridMultilevel"/>
     <w:tmpl w:val="F6B8AD92"/>
@@ -49242,7 +49890,7 @@
       </w:rPr>
     </w:lvl>
   </w:abstractNum>
-  <w:abstractNum w:abstractNumId="30">
+  <w:abstractNum w:abstractNumId="33">
     <w:nsid w:val="668953E1"/>
     <w:multiLevelType w:val="hybridMultilevel"/>
     <w:tmpl w:val="72103C58"/>
@@ -49328,7 +49976,7 @@
       </w:pPr>
     </w:lvl>
   </w:abstractNum>
-  <w:abstractNum w:abstractNumId="31">
+  <w:abstractNum w:abstractNumId="34">
     <w:nsid w:val="6A6202F4"/>
     <w:multiLevelType w:val="hybridMultilevel"/>
     <w:tmpl w:val="0810AF04"/>
@@ -49414,7 +50062,7 @@
       </w:pPr>
     </w:lvl>
   </w:abstractNum>
-  <w:abstractNum w:abstractNumId="32">
+  <w:abstractNum w:abstractNumId="35">
     <w:nsid w:val="741928D3"/>
     <w:multiLevelType w:val="hybridMultilevel"/>
     <w:tmpl w:val="E580EC34"/>
@@ -49527,7 +50175,7 @@
       </w:rPr>
     </w:lvl>
   </w:abstractNum>
-  <w:abstractNum w:abstractNumId="33">
+  <w:abstractNum w:abstractNumId="36">
     <w:nsid w:val="7651523A"/>
     <w:multiLevelType w:val="multilevel"/>
     <w:tmpl w:val="805A7662"/>
@@ -49641,7 +50289,7 @@
       </w:rPr>
     </w:lvl>
   </w:abstractNum>
-  <w:abstractNum w:abstractNumId="34">
+  <w:abstractNum w:abstractNumId="37">
     <w:nsid w:val="79767B3E"/>
     <w:multiLevelType w:val="hybridMultilevel"/>
     <w:tmpl w:val="3DD69846"/>
@@ -49727,7 +50375,7 @@
       </w:pPr>
     </w:lvl>
   </w:abstractNum>
-  <w:abstractNum w:abstractNumId="35">
+  <w:abstractNum w:abstractNumId="38">
     <w:nsid w:val="7AD93B88"/>
     <w:multiLevelType w:val="multilevel"/>
     <w:tmpl w:val="276CC072"/>
@@ -49841,7 +50489,7 @@
       </w:rPr>
     </w:lvl>
   </w:abstractNum>
-  <w:abstractNum w:abstractNumId="36">
+  <w:abstractNum w:abstractNumId="39">
     <w:nsid w:val="7B705382"/>
     <w:multiLevelType w:val="hybridMultilevel"/>
     <w:tmpl w:val="BE2C1FEA"/>
@@ -49955,115 +50603,124 @@
     </w:lvl>
   </w:abstractNum>
   <w:num w:numId="1">
-    <w:abstractNumId w:val="10"/>
+    <w:abstractNumId w:val="11"/>
   </w:num>
   <w:num w:numId="2">
-    <w:abstractNumId w:val="5"/>
+    <w:abstractNumId w:val="6"/>
   </w:num>
   <w:num w:numId="3">
-    <w:abstractNumId w:val="29"/>
+    <w:abstractNumId w:val="32"/>
   </w:num>
   <w:num w:numId="4">
     <w:abstractNumId w:val="2"/>
   </w:num>
   <w:num w:numId="5">
-    <w:abstractNumId w:val="16"/>
+    <w:abstractNumId w:val="17"/>
   </w:num>
   <w:num w:numId="6">
-    <w:abstractNumId w:val="25"/>
+    <w:abstractNumId w:val="26"/>
   </w:num>
   <w:num w:numId="7">
     <w:abstractNumId w:val="0"/>
   </w:num>
   <w:num w:numId="8">
-    <w:abstractNumId w:val="21"/>
+    <w:abstractNumId w:val="22"/>
   </w:num>
   <w:num w:numId="9">
+    <w:abstractNumId w:val="20"/>
+  </w:num>
+  <w:num w:numId="10">
+    <w:abstractNumId w:val="23"/>
+  </w:num>
+  <w:num w:numId="11">
     <w:abstractNumId w:val="19"/>
   </w:num>
-  <w:num w:numId="10">
-    <w:abstractNumId w:val="22"/>
-  </w:num>
-  <w:num w:numId="11">
-    <w:abstractNumId w:val="18"/>
-  </w:num>
   <w:num w:numId="12">
-    <w:abstractNumId w:val="7"/>
+    <w:abstractNumId w:val="8"/>
   </w:num>
   <w:num w:numId="13">
-    <w:abstractNumId w:val="20"/>
+    <w:abstractNumId w:val="21"/>
   </w:num>
   <w:num w:numId="14">
     <w:abstractNumId w:val="3"/>
   </w:num>
   <w:num w:numId="15">
+    <w:abstractNumId w:val="33"/>
+  </w:num>
+  <w:num w:numId="16">
+    <w:abstractNumId w:val="16"/>
+  </w:num>
+  <w:num w:numId="17">
+    <w:abstractNumId w:val="5"/>
+  </w:num>
+  <w:num w:numId="18">
+    <w:abstractNumId w:val="34"/>
+  </w:num>
+  <w:num w:numId="19">
+    <w:abstractNumId w:val="24"/>
+  </w:num>
+  <w:num w:numId="20">
+    <w:abstractNumId w:val="14"/>
+  </w:num>
+  <w:num w:numId="21">
+    <w:abstractNumId w:val="7"/>
+  </w:num>
+  <w:num w:numId="22">
+    <w:abstractNumId w:val="27"/>
+  </w:num>
+  <w:num w:numId="23">
+    <w:abstractNumId w:val="36"/>
+  </w:num>
+  <w:num w:numId="24">
+    <w:abstractNumId w:val="35"/>
+  </w:num>
+  <w:num w:numId="25">
+    <w:abstractNumId w:val="18"/>
+  </w:num>
+  <w:num w:numId="26">
     <w:abstractNumId w:val="30"/>
   </w:num>
-  <w:num w:numId="16">
-    <w:abstractNumId w:val="15"/>
-  </w:num>
-  <w:num w:numId="17">
-    <w:abstractNumId w:val="4"/>
-  </w:num>
-  <w:num w:numId="18">
-    <w:abstractNumId w:val="31"/>
-  </w:num>
-  <w:num w:numId="19">
-    <w:abstractNumId w:val="23"/>
-  </w:num>
-  <w:num w:numId="20">
-    <w:abstractNumId w:val="13"/>
-  </w:num>
-  <w:num w:numId="21">
-    <w:abstractNumId w:val="6"/>
-  </w:num>
-  <w:num w:numId="22">
-    <w:abstractNumId w:val="26"/>
-  </w:num>
-  <w:num w:numId="23">
-    <w:abstractNumId w:val="33"/>
-  </w:num>
-  <w:num w:numId="24">
-    <w:abstractNumId w:val="32"/>
-  </w:num>
-  <w:num w:numId="25">
-    <w:abstractNumId w:val="17"/>
-  </w:num>
-  <w:num w:numId="26">
-    <w:abstractNumId w:val="28"/>
-  </w:num>
   <w:num w:numId="27">
-    <w:abstractNumId w:val="34"/>
+    <w:abstractNumId w:val="37"/>
   </w:num>
   <w:num w:numId="28">
-    <w:abstractNumId w:val="35"/>
+    <w:abstractNumId w:val="38"/>
   </w:num>
   <w:num w:numId="29">
-    <w:abstractNumId w:val="8"/>
+    <w:abstractNumId w:val="9"/>
   </w:num>
   <w:num w:numId="30">
-    <w:abstractNumId w:val="24"/>
+    <w:abstractNumId w:val="25"/>
   </w:num>
   <w:num w:numId="31">
     <w:abstractNumId w:val="1"/>
   </w:num>
   <w:num w:numId="32">
-    <w:abstractNumId w:val="9"/>
+    <w:abstractNumId w:val="10"/>
   </w:num>
   <w:num w:numId="33">
-    <w:abstractNumId w:val="14"/>
+    <w:abstractNumId w:val="15"/>
   </w:num>
   <w:num w:numId="34">
+    <w:abstractNumId w:val="13"/>
+  </w:num>
+  <w:num w:numId="35">
+    <w:abstractNumId w:val="39"/>
+  </w:num>
+  <w:num w:numId="36">
     <w:abstractNumId w:val="12"/>
   </w:num>
-  <w:num w:numId="35">
-    <w:abstractNumId w:val="36"/>
+  <w:num w:numId="37">
+    <w:abstractNumId w:val="28"/>
   </w:num>
-  <w:num w:numId="36">
-    <w:abstractNumId w:val="11"/>
+  <w:num w:numId="38">
+    <w:abstractNumId w:val="29"/>
   </w:num>
-  <w:num w:numId="37">
-    <w:abstractNumId w:val="27"/>
+  <w:num w:numId="39">
+    <w:abstractNumId w:val="4"/>
+  </w:num>
+  <w:num w:numId="40">
+    <w:abstractNumId w:val="31"/>
   </w:num>
   <w:numIdMacAtCleanup w:val="28"/>
 </w:numbering>
@@ -50290,7 +50947,6 @@
   <w:style w:type="character" w:default="1" w:styleId="Fuentedeprrafopredeter">
     <w:name w:val="Default Paragraph Font"/>
     <w:uiPriority w:val="1"/>
-    <w:semiHidden/>
     <w:unhideWhenUsed/>
   </w:style>
   <w:style w:type="table" w:default="1" w:styleId="Tablanormal">
@@ -52243,7 +52899,7 @@
 </file>
 
 <file path=customXml/itemProps1.xml><?xml version="1.0" encoding="utf-8"?>
-<ds:datastoreItem xmlns:ds="http://schemas.openxmlformats.org/officeDocument/2006/customXml" ds:itemID="{9B598E06-182A-4506-9910-2FE38652B598}">
+<ds:datastoreItem xmlns:ds="http://schemas.openxmlformats.org/officeDocument/2006/customXml" ds:itemID="{C343AF9D-ACE5-4C82-8F24-B2AD4AB8852C}">
   <ds:schemaRefs>
     <ds:schemaRef ds:uri="http://schemas.openxmlformats.org/officeDocument/2006/bibliography"/>
   </ds:schemaRefs>
@@ -52259,7 +52915,7 @@
 </file>
 
 <file path=customXml/itemProps3.xml><?xml version="1.0" encoding="utf-8"?>
-<ds:datastoreItem xmlns:ds="http://schemas.openxmlformats.org/officeDocument/2006/customXml" ds:itemID="{C343AF9D-ACE5-4C82-8F24-B2AD4AB8852C}">
+<ds:datastoreItem xmlns:ds="http://schemas.openxmlformats.org/officeDocument/2006/customXml" ds:itemID="{9B598E06-182A-4506-9910-2FE38652B598}">
   <ds:schemaRefs>
     <ds:schemaRef ds:uri="http://schemas.openxmlformats.org/officeDocument/2006/bibliography"/>
   </ds:schemaRefs>

</xml_diff>